<commit_message>
Changed FR - Source Settings
</commit_message>
<xml_diff>
--- a/docs/requirements/Feat_Req_Set.docx
+++ b/docs/requirements/Feat_Req_Set.docx
@@ -1042,9 +1042,9 @@
       <w:tblGrid>
         <w:gridCol w:w="498"/>
         <w:gridCol w:w="1131"/>
-        <w:gridCol w:w="1296"/>
-        <w:gridCol w:w="6825"/>
-        <w:gridCol w:w="1071"/>
+        <w:gridCol w:w="1351"/>
+        <w:gridCol w:w="6773"/>
+        <w:gridCol w:w="1068"/>
       </w:tblGrid>
       <w:tr>
         <w:trPr>
@@ -1350,6 +1350,150 @@
           </w:p>
         </w:tc>
       </w:tr>
+      <w:tr>
+        <w:trPr>
+          <w:trHeight w:val="43"/>
+        </w:trPr>
+        <w:tc>
+          <w:tcPr>
+            <w:cnfStyle w:val="001000000000" w:firstRow="0" w:lastRow="0" w:firstColumn="1" w:lastColumn="0" w:oddVBand="0" w:evenVBand="0" w:oddHBand="0" w:evenHBand="0" w:firstRowFirstColumn="0" w:firstRowLastColumn="0" w:lastRowFirstColumn="0" w:lastRowLastColumn="0"/>
+            <w:tcW w:w="498" w:type="dxa"/>
+            <w:tcBorders>
+              <w:top w:val="single" w:sz="4" w:space="0" w:color="BFBFBF" w:themeColor="background1" w:themeShade="BF"/>
+              <w:left w:val="single" w:sz="4" w:space="0" w:color="BFBFBF" w:themeColor="background1" w:themeShade="BF"/>
+              <w:bottom w:val="single" w:sz="4" w:space="0" w:color="BFBFBF" w:themeColor="background1" w:themeShade="BF"/>
+              <w:right w:val="single" w:sz="4" w:space="0" w:color="BFBFBF" w:themeColor="background1" w:themeShade="BF"/>
+            </w:tcBorders>
+          </w:tcPr>
+          <w:p>
+            <w:pPr>
+              <w:jc w:val="left"/>
+              <w:rPr>
+                <w:lang w:val="ru-RU"/>
+              </w:rPr>
+            </w:pPr>
+            <w:r>
+              <w:rPr>
+                <w:lang w:val="ru-RU"/>
+              </w:rPr>
+              <w:t>0.2</w:t>
+            </w:r>
+          </w:p>
+        </w:tc>
+        <w:tc>
+          <w:tcPr>
+            <w:tcW w:w="1111" w:type="dxa"/>
+            <w:tcBorders>
+              <w:top w:val="single" w:sz="4" w:space="0" w:color="BFBFBF" w:themeColor="background1" w:themeShade="BF"/>
+              <w:left w:val="single" w:sz="4" w:space="0" w:color="BFBFBF" w:themeColor="background1" w:themeShade="BF"/>
+              <w:bottom w:val="single" w:sz="4" w:space="0" w:color="BFBFBF" w:themeColor="background1" w:themeShade="BF"/>
+              <w:right w:val="single" w:sz="4" w:space="0" w:color="BFBFBF" w:themeColor="background1" w:themeShade="BF"/>
+            </w:tcBorders>
+          </w:tcPr>
+          <w:p>
+            <w:pPr>
+              <w:jc w:val="left"/>
+              <w:cnfStyle w:val="000000000000" w:firstRow="0" w:lastRow="0" w:firstColumn="0" w:lastColumn="0" w:oddVBand="0" w:evenVBand="0" w:oddHBand="0" w:evenHBand="0" w:firstRowFirstColumn="0" w:firstRowLastColumn="0" w:lastRowFirstColumn="0" w:lastRowLastColumn="0"/>
+              <w:rPr>
+                <w:lang w:val="ru-RU"/>
+              </w:rPr>
+            </w:pPr>
+            <w:r>
+              <w:rPr>
+                <w:lang w:val="ru-RU"/>
+              </w:rPr>
+              <w:t>Иваненко Ю.С.</w:t>
+            </w:r>
+          </w:p>
+          <w:p>
+            <w:pPr>
+              <w:jc w:val="left"/>
+              <w:cnfStyle w:val="000000000000" w:firstRow="0" w:lastRow="0" w:firstColumn="0" w:lastColumn="0" w:oddVBand="0" w:evenVBand="0" w:oddHBand="0" w:evenHBand="0" w:firstRowFirstColumn="0" w:firstRowLastColumn="0" w:lastRowFirstColumn="0" w:lastRowLastColumn="0"/>
+              <w:rPr>
+                <w:lang w:val="ru-RU"/>
+              </w:rPr>
+            </w:pPr>
+            <w:r>
+              <w:rPr>
+                <w:lang w:val="ru-RU"/>
+              </w:rPr>
+              <w:t>Бочкарев А.С.</w:t>
+            </w:r>
+          </w:p>
+        </w:tc>
+        <w:tc>
+          <w:tcPr>
+            <w:tcW w:w="1296" w:type="dxa"/>
+            <w:tcBorders>
+              <w:top w:val="single" w:sz="4" w:space="0" w:color="BFBFBF" w:themeColor="background1" w:themeShade="BF"/>
+              <w:left w:val="single" w:sz="4" w:space="0" w:color="BFBFBF" w:themeColor="background1" w:themeShade="BF"/>
+              <w:bottom w:val="single" w:sz="4" w:space="0" w:color="BFBFBF" w:themeColor="background1" w:themeShade="BF"/>
+              <w:right w:val="single" w:sz="4" w:space="0" w:color="BFBFBF" w:themeColor="background1" w:themeShade="BF"/>
+            </w:tcBorders>
+          </w:tcPr>
+          <w:p>
+            <w:pPr>
+              <w:jc w:val="left"/>
+              <w:cnfStyle w:val="000000000000" w:firstRow="0" w:lastRow="0" w:firstColumn="0" w:lastColumn="0" w:oddVBand="0" w:evenVBand="0" w:oddHBand="0" w:evenHBand="0" w:firstRowFirstColumn="0" w:firstRowLastColumn="0" w:lastRowFirstColumn="0" w:lastRowLastColumn="0"/>
+              <w:rPr>
+                <w:lang w:val="ru-RU"/>
+              </w:rPr>
+            </w:pPr>
+            <w:r>
+              <w:rPr>
+                <w:lang w:val="ru-RU"/>
+              </w:rPr>
+              <w:t>02.03.2014г.</w:t>
+            </w:r>
+          </w:p>
+        </w:tc>
+        <w:tc>
+          <w:tcPr>
+            <w:tcW w:w="6844" w:type="dxa"/>
+            <w:tcBorders>
+              <w:top w:val="single" w:sz="4" w:space="0" w:color="BFBFBF" w:themeColor="background1" w:themeShade="BF"/>
+              <w:left w:val="single" w:sz="4" w:space="0" w:color="BFBFBF" w:themeColor="background1" w:themeShade="BF"/>
+              <w:bottom w:val="single" w:sz="4" w:space="0" w:color="BFBFBF" w:themeColor="background1" w:themeShade="BF"/>
+              <w:right w:val="single" w:sz="4" w:space="0" w:color="BFBFBF" w:themeColor="background1" w:themeShade="BF"/>
+            </w:tcBorders>
+          </w:tcPr>
+          <w:p>
+            <w:pPr>
+              <w:jc w:val="left"/>
+              <w:cnfStyle w:val="000000000000" w:firstRow="0" w:lastRow="0" w:firstColumn="0" w:lastColumn="0" w:oddVBand="0" w:evenVBand="0" w:oddHBand="0" w:evenHBand="0" w:firstRowFirstColumn="0" w:firstRowLastColumn="0" w:lastRowFirstColumn="0" w:lastRowLastColumn="0"/>
+              <w:rPr>
+                <w:lang w:val="ru-RU"/>
+              </w:rPr>
+            </w:pPr>
+            <w:r>
+              <w:rPr>
+                <w:lang w:val="ru-RU"/>
+              </w:rPr>
+              <w:t>Внесение изменений и добавление новых требований</w:t>
+            </w:r>
+          </w:p>
+        </w:tc>
+        <w:tc>
+          <w:tcPr>
+            <w:tcW w:w="1072" w:type="dxa"/>
+            <w:tcBorders>
+              <w:top w:val="single" w:sz="4" w:space="0" w:color="BFBFBF" w:themeColor="background1" w:themeShade="BF"/>
+              <w:left w:val="single" w:sz="4" w:space="0" w:color="BFBFBF" w:themeColor="background1" w:themeShade="BF"/>
+              <w:bottom w:val="single" w:sz="4" w:space="0" w:color="BFBFBF" w:themeColor="background1" w:themeShade="BF"/>
+              <w:right w:val="single" w:sz="4" w:space="0" w:color="BFBFBF" w:themeColor="background1" w:themeShade="BF"/>
+            </w:tcBorders>
+          </w:tcPr>
+          <w:p>
+            <w:pPr>
+              <w:jc w:val="left"/>
+              <w:cnfStyle w:val="000000000000" w:firstRow="0" w:lastRow="0" w:firstColumn="0" w:lastColumn="0" w:oddVBand="0" w:evenVBand="0" w:oddHBand="0" w:evenHBand="0" w:firstRowFirstColumn="0" w:firstRowLastColumn="0" w:lastRowFirstColumn="0" w:lastRowLastColumn="0"/>
+              <w:rPr>
+                <w:lang w:val="ru-RU"/>
+              </w:rPr>
+            </w:pPr>
+          </w:p>
+        </w:tc>
+      </w:tr>
     </w:tbl>
     <w:p>
       <w:pPr>
@@ -1510,14 +1654,412 @@
           <w:lang w:val="ru-RU"/>
         </w:rPr>
       </w:pPr>
-    </w:p>
-    <w:p>
-      <w:pPr>
-        <w:rPr>
-          <w:b/>
-          <w:lang w:val="ru-RU"/>
-        </w:rPr>
-      </w:pPr>
+      <w:r>
+        <w:rPr>
+          <w:b/>
+        </w:rPr>
+        <w:lastRenderedPageBreak/>
+        <w:t>Sour</w:t>
+      </w:r>
+      <w:r>
+        <w:rPr>
+          <w:b/>
+          <w:lang w:val="ru-RU"/>
+        </w:rPr>
+        <w:t>_</w:t>
+      </w:r>
+      <w:r>
+        <w:rPr>
+          <w:b/>
+        </w:rPr>
+        <w:t>Set</w:t>
+      </w:r>
+      <w:r>
+        <w:rPr>
+          <w:b/>
+          <w:lang w:val="ru-RU"/>
+        </w:rPr>
+        <w:t>_</w:t>
+      </w:r>
+      <w:r>
+        <w:rPr>
+          <w:b/>
+          <w:lang w:val="ru-RU"/>
+        </w:rPr>
+        <w:t>001</w:t>
+      </w:r>
+    </w:p>
+    <w:p>
+      <w:pPr>
+        <w:rPr>
+          <w:lang w:val="ru-RU"/>
+        </w:rPr>
+      </w:pPr>
+      <w:r>
+        <w:rPr>
+          <w:lang w:val="ru-RU"/>
+        </w:rPr>
+        <w:t>Система долж</w:t>
+      </w:r>
+      <w:r>
+        <w:rPr>
+          <w:lang w:val="ru-RU"/>
+        </w:rPr>
+        <w:t xml:space="preserve">на иметь в правом верхнем углу </w:t>
+      </w:r>
+      <w:r>
+        <w:rPr>
+          <w:lang w:val="ru-RU"/>
+        </w:rPr>
+        <w:t>кнопку «Настройки». (Рисунок 1)</w:t>
+      </w:r>
+    </w:p>
+    <w:p>
+      <w:pPr>
+        <w:rPr>
+          <w:b/>
+          <w:lang w:val="ru-RU"/>
+        </w:rPr>
+      </w:pPr>
+    </w:p>
+    <w:p>
+      <w:pPr>
+        <w:jc w:val="center"/>
+        <w:rPr>
+          <w:i/>
+          <w:lang w:val="ru-RU"/>
+        </w:rPr>
+      </w:pPr>
+      <w:r>
+        <w:rPr>
+          <w:i/>
+          <w:lang w:val="ru-RU"/>
+        </w:rPr>
+        <w:t xml:space="preserve">Рисунок 1. </w:t>
+      </w:r>
+      <w:r>
+        <w:rPr>
+          <w:i/>
+          <w:lang w:val="ru-RU"/>
+        </w:rPr>
+        <w:t>Кнопка «Настройки»</w:t>
+      </w:r>
+      <w:r>
+        <w:rPr>
+          <w:i/>
+          <w:lang w:val="ru-RU"/>
+        </w:rPr>
+        <w:t xml:space="preserve"> </w:t>
+      </w:r>
+    </w:p>
+    <w:p>
+      <w:pPr>
+        <w:jc w:val="center"/>
+        <w:rPr>
+          <w:b/>
+          <w:lang w:val="ru-RU"/>
+        </w:rPr>
+      </w:pPr>
+    </w:p>
+    <w:p>
+      <w:pPr>
+        <w:rPr>
+          <w:b/>
+          <w:lang w:val="ru-RU"/>
+        </w:rPr>
+      </w:pPr>
+      <w:r>
+        <w:rPr>
+          <w:b/>
+        </w:rPr>
+        <w:t>Sour</w:t>
+      </w:r>
+      <w:r>
+        <w:rPr>
+          <w:b/>
+          <w:lang w:val="ru-RU"/>
+        </w:rPr>
+        <w:t>_</w:t>
+      </w:r>
+      <w:r>
+        <w:rPr>
+          <w:b/>
+        </w:rPr>
+        <w:t>Set</w:t>
+      </w:r>
+      <w:r>
+        <w:rPr>
+          <w:b/>
+          <w:lang w:val="ru-RU"/>
+        </w:rPr>
+        <w:t>_</w:t>
+      </w:r>
+      <w:r>
+        <w:rPr>
+          <w:b/>
+          <w:lang w:val="ru-RU"/>
+        </w:rPr>
+        <w:t>002</w:t>
+      </w:r>
+    </w:p>
+    <w:p>
+      <w:pPr>
+        <w:rPr>
+          <w:lang w:val="ru-RU"/>
+        </w:rPr>
+      </w:pPr>
+      <w:r>
+        <w:rPr>
+          <w:lang w:val="ru-RU"/>
+        </w:rPr>
+        <w:t>Если пользователь нажал на кнопку «Настройки», то система должна вывести на экран окно с выбором настроек. (Рисунок 2)</w:t>
+      </w:r>
+    </w:p>
+    <w:p>
+      <w:pPr>
+        <w:jc w:val="center"/>
+        <w:rPr>
+          <w:i/>
+        </w:rPr>
+      </w:pPr>
+      <w:r>
+        <w:rPr>
+          <w:i/>
+          <w:lang w:val="ru-RU"/>
+        </w:rPr>
+        <w:t xml:space="preserve">Рисунок 2. </w:t>
+      </w:r>
+      <w:r>
+        <w:rPr>
+          <w:i/>
+          <w:lang w:val="ru-RU"/>
+        </w:rPr>
+        <w:t>Окно выбора настроек</w:t>
+      </w:r>
+      <w:r>
+        <w:rPr>
+          <w:i/>
+        </w:rPr>
+        <w:t xml:space="preserve"> </w:t>
+      </w:r>
+    </w:p>
+    <w:p>
+      <w:pPr>
+        <w:rPr>
+          <w:b/>
+          <w:lang w:val="ru-RU"/>
+        </w:rPr>
+      </w:pPr>
+    </w:p>
+    <w:p>
+      <w:pPr>
+        <w:rPr>
+          <w:b/>
+          <w:lang w:val="ru-RU"/>
+        </w:rPr>
+      </w:pPr>
+      <w:r>
+        <w:rPr>
+          <w:b/>
+        </w:rPr>
+        <w:t>Sour</w:t>
+      </w:r>
+      <w:r>
+        <w:rPr>
+          <w:b/>
+          <w:lang w:val="ru-RU"/>
+        </w:rPr>
+        <w:t>_</w:t>
+      </w:r>
+      <w:r>
+        <w:rPr>
+          <w:b/>
+        </w:rPr>
+        <w:t>Set</w:t>
+      </w:r>
+      <w:r>
+        <w:rPr>
+          <w:b/>
+          <w:lang w:val="ru-RU"/>
+        </w:rPr>
+        <w:t>_</w:t>
+      </w:r>
+      <w:r>
+        <w:rPr>
+          <w:b/>
+          <w:lang w:val="ru-RU"/>
+        </w:rPr>
+        <w:t>003</w:t>
+      </w:r>
+    </w:p>
+    <w:p>
+      <w:pPr>
+        <w:rPr>
+          <w:lang w:val="ru-RU"/>
+        </w:rPr>
+      </w:pPr>
+      <w:r>
+        <w:rPr>
+          <w:lang w:val="ru-RU"/>
+        </w:rPr>
+        <w:t xml:space="preserve">Система должна иметь </w:t>
+      </w:r>
+      <w:r>
+        <w:rPr>
+          <w:lang w:val="ru-RU"/>
+        </w:rPr>
+        <w:t>в окне выбора настроек форму «Выбор языка». (Рисунок 3)</w:t>
+      </w:r>
+    </w:p>
+    <w:p>
+      <w:pPr>
+        <w:jc w:val="center"/>
+        <w:rPr>
+          <w:b/>
+          <w:lang w:val="ru-RU"/>
+        </w:rPr>
+      </w:pPr>
+      <w:r>
+        <w:rPr>
+          <w:i/>
+          <w:lang w:val="ru-RU"/>
+        </w:rPr>
+        <w:t>Рисунок 3. Форма «Выбор языка»</w:t>
+      </w:r>
+      <w:r>
+        <w:rPr>
+          <w:i/>
+          <w:lang w:val="ru-RU"/>
+        </w:rPr>
+        <w:t xml:space="preserve"> </w:t>
+      </w:r>
+    </w:p>
+    <w:p>
+      <w:pPr>
+        <w:rPr>
+          <w:b/>
+          <w:lang w:val="ru-RU"/>
+        </w:rPr>
+      </w:pPr>
+      <w:r>
+        <w:rPr>
+          <w:b/>
+        </w:rPr>
+        <w:t>Sour</w:t>
+      </w:r>
+      <w:r>
+        <w:rPr>
+          <w:b/>
+          <w:lang w:val="ru-RU"/>
+        </w:rPr>
+        <w:t>_</w:t>
+      </w:r>
+      <w:r>
+        <w:rPr>
+          <w:b/>
+        </w:rPr>
+        <w:t>Set</w:t>
+      </w:r>
+      <w:r>
+        <w:rPr>
+          <w:b/>
+          <w:lang w:val="ru-RU"/>
+        </w:rPr>
+        <w:t>_</w:t>
+      </w:r>
+      <w:r>
+        <w:rPr>
+          <w:b/>
+          <w:lang w:val="ru-RU"/>
+        </w:rPr>
+        <w:t>004</w:t>
+      </w:r>
+    </w:p>
+    <w:p>
+      <w:pPr>
+        <w:rPr>
+          <w:lang w:val="ru-RU"/>
+        </w:rPr>
+      </w:pPr>
+      <w:r>
+        <w:rPr>
+          <w:lang w:val="ru-RU"/>
+        </w:rPr>
+        <w:t>Система должна</w:t>
+      </w:r>
+      <w:r>
+        <w:rPr>
+          <w:lang w:val="ru-RU"/>
+        </w:rPr>
+        <w:t xml:space="preserve"> </w:t>
+      </w:r>
+      <w:r>
+        <w:rPr>
+          <w:lang w:val="ru-RU"/>
+        </w:rPr>
+        <w:t xml:space="preserve">иметь в форме «Выбора языка» список в формате </w:t>
+      </w:r>
+      <w:r>
+        <w:t>Radio</w:t>
+      </w:r>
+      <w:r>
+        <w:rPr>
+          <w:lang w:val="ru-RU"/>
+        </w:rPr>
+        <w:t xml:space="preserve"> </w:t>
+      </w:r>
+      <w:r>
+        <w:t>Button</w:t>
+      </w:r>
+      <w:r>
+        <w:rPr>
+          <w:lang w:val="ru-RU"/>
+        </w:rPr>
+        <w:t xml:space="preserve">. </w:t>
+      </w:r>
+      <w:r>
+        <w:rPr>
+          <w:lang w:val="ru-RU"/>
+        </w:rPr>
+        <w:t>(Рисунок 4)</w:t>
+      </w:r>
+    </w:p>
+    <w:p>
+      <w:pPr>
+        <w:jc w:val="center"/>
+        <w:rPr>
+          <w:i/>
+          <w:lang w:val="ru-RU"/>
+        </w:rPr>
+      </w:pPr>
+      <w:r>
+        <w:rPr>
+          <w:i/>
+          <w:lang w:val="ru-RU"/>
+        </w:rPr>
+        <w:t>Рисунок 4</w:t>
+      </w:r>
+      <w:r>
+        <w:rPr>
+          <w:i/>
+          <w:lang w:val="ru-RU"/>
+        </w:rPr>
+        <w:t xml:space="preserve">. </w:t>
+      </w:r>
+      <w:r>
+        <w:rPr>
+          <w:i/>
+          <w:lang w:val="ru-RU"/>
+        </w:rPr>
+        <w:t>Формат отображения списка языков</w:t>
+      </w:r>
+      <w:r>
+        <w:rPr>
+          <w:i/>
+          <w:lang w:val="ru-RU"/>
+        </w:rPr>
+        <w:t xml:space="preserve"> </w:t>
+      </w:r>
     </w:p>
     <w:p>
       <w:pPr>
@@ -1539,10 +2081,285 @@
         <w:rPr>
           <w:b/>
         </w:rPr>
+        <w:t>Sour_Set</w:t>
+      </w:r>
+      <w:proofErr w:type="spellEnd"/>
+      <w:r>
+        <w:rPr>
+          <w:b/>
+          <w:lang w:val="ru-RU"/>
+        </w:rPr>
+        <w:t>_</w:t>
+      </w:r>
+      <w:r>
+        <w:rPr>
+          <w:b/>
+          <w:lang w:val="ru-RU"/>
+        </w:rPr>
+        <w:t>00</w:t>
+      </w:r>
+      <w:r>
+        <w:rPr>
+          <w:b/>
+          <w:lang w:val="ru-RU"/>
+        </w:rPr>
+        <w:t>5</w:t>
+      </w:r>
+    </w:p>
+    <w:p>
+      <w:pPr>
+        <w:rPr>
+          <w:lang w:val="ru-RU"/>
+        </w:rPr>
+      </w:pPr>
+      <w:r>
+        <w:rPr>
+          <w:lang w:val="ru-RU"/>
+        </w:rPr>
+        <w:t>Система должна име</w:t>
+      </w:r>
+      <w:r>
+        <w:rPr>
+          <w:lang w:val="ru-RU"/>
+        </w:rPr>
+        <w:t>ть в окне выбора настроек кнопки</w:t>
+      </w:r>
+      <w:r>
+        <w:rPr>
+          <w:lang w:val="ru-RU"/>
+        </w:rPr>
+        <w:t xml:space="preserve"> </w:t>
+      </w:r>
+      <w:r>
+        <w:rPr>
+          <w:lang w:val="ru-RU"/>
+        </w:rPr>
+        <w:t>«Вернуться» и «Принять изменения»</w:t>
+      </w:r>
+      <w:r>
+        <w:rPr>
+          <w:lang w:val="ru-RU"/>
+        </w:rPr>
+        <w:t>. (Рисунок 5)</w:t>
+      </w:r>
+    </w:p>
+    <w:p>
+      <w:pPr>
+        <w:jc w:val="center"/>
+        <w:rPr>
+          <w:i/>
+          <w:lang w:val="ru-RU"/>
+        </w:rPr>
+      </w:pPr>
+      <w:r>
+        <w:rPr>
+          <w:i/>
+          <w:lang w:val="ru-RU"/>
+        </w:rPr>
+        <w:t>Рисунок 5. Кнопки «Вернуться» и «При</w:t>
+      </w:r>
+      <w:r>
+        <w:rPr>
+          <w:i/>
+          <w:lang w:val="ru-RU"/>
+        </w:rPr>
+        <w:t>нять изменения</w:t>
+      </w:r>
+      <w:r>
+        <w:rPr>
+          <w:i/>
+          <w:lang w:val="ru-RU"/>
+        </w:rPr>
+        <w:t>»</w:t>
+      </w:r>
+      <w:r>
+        <w:rPr>
+          <w:i/>
+          <w:lang w:val="ru-RU"/>
+        </w:rPr>
+        <w:t xml:space="preserve"> </w:t>
+      </w:r>
+    </w:p>
+    <w:p>
+      <w:pPr>
+        <w:jc w:val="left"/>
+        <w:rPr>
+          <w:b/>
+          <w:lang w:val="ru-RU"/>
+        </w:rPr>
+      </w:pPr>
+    </w:p>
+    <w:p>
+      <w:pPr>
+        <w:rPr>
+          <w:b/>
+          <w:lang w:val="ru-RU"/>
+        </w:rPr>
+      </w:pPr>
+    </w:p>
+    <w:p>
+      <w:pPr>
+        <w:rPr>
+          <w:b/>
+          <w:lang w:val="ru-RU"/>
+        </w:rPr>
+      </w:pPr>
+      <w:r>
+        <w:rPr>
+          <w:b/>
+        </w:rPr>
+        <w:t>Sour</w:t>
+      </w:r>
+      <w:r>
+        <w:rPr>
+          <w:b/>
+          <w:lang w:val="ru-RU"/>
+        </w:rPr>
+        <w:t>_</w:t>
+      </w:r>
+      <w:r>
+        <w:rPr>
+          <w:b/>
+        </w:rPr>
+        <w:t>Set</w:t>
+      </w:r>
+      <w:r>
+        <w:rPr>
+          <w:b/>
+          <w:lang w:val="ru-RU"/>
+        </w:rPr>
+        <w:t>_</w:t>
+      </w:r>
+      <w:r>
+        <w:rPr>
+          <w:b/>
+          <w:lang w:val="ru-RU"/>
+        </w:rPr>
+        <w:t>00</w:t>
+      </w:r>
+      <w:r>
+        <w:rPr>
+          <w:b/>
+          <w:lang w:val="ru-RU"/>
+        </w:rPr>
+        <w:t>6</w:t>
+      </w:r>
+    </w:p>
+    <w:p>
+      <w:pPr>
+        <w:rPr>
+          <w:lang w:val="ru-RU"/>
+        </w:rPr>
+      </w:pPr>
+      <w:r>
+        <w:rPr>
+          <w:lang w:val="ru-RU"/>
+        </w:rPr>
+        <w:t xml:space="preserve">Если пользователь находиться в окне выбора настроек, то при нажатии кнопки «Принять изменения», система должна выполнить </w:t>
+      </w:r>
+      <w:r>
+        <w:rPr>
+          <w:lang w:val="ru-RU"/>
+        </w:rPr>
+        <w:t>н</w:t>
+      </w:r>
+      <w:r>
+        <w:rPr>
+          <w:lang w:val="ru-RU"/>
+        </w:rPr>
+        <w:t>астройки</w:t>
+      </w:r>
+      <w:r>
+        <w:rPr>
+          <w:lang w:val="ru-RU"/>
+        </w:rPr>
+        <w:t xml:space="preserve">, отмеченных </w:t>
+      </w:r>
+      <w:proofErr w:type="spellStart"/>
+      <w:r>
+        <w:t>RadioButton</w:t>
+      </w:r>
+      <w:proofErr w:type="spellEnd"/>
+      <w:r>
+        <w:rPr>
+          <w:lang w:val="ru-RU"/>
+        </w:rPr>
+        <w:t xml:space="preserve"> </w:t>
+      </w:r>
+      <w:r>
+        <w:rPr>
+          <w:lang w:val="ru-RU"/>
+        </w:rPr>
+        <w:t>в форм</w:t>
+      </w:r>
+      <w:r>
+        <w:rPr>
+          <w:lang w:val="ru-RU"/>
+        </w:rPr>
+        <w:t>е</w:t>
+      </w:r>
+      <w:r>
+        <w:rPr>
+          <w:lang w:val="ru-RU"/>
+        </w:rPr>
+        <w:t xml:space="preserve"> «Выбор языка»</w:t>
+      </w:r>
+      <w:r>
+        <w:rPr>
+          <w:lang w:val="ru-RU"/>
+        </w:rPr>
+        <w:t>.</w:t>
+      </w:r>
+      <w:r>
+        <w:rPr>
+          <w:lang w:val="ru-RU"/>
+        </w:rPr>
+        <w:t xml:space="preserve"> </w:t>
+      </w:r>
+      <w:r>
+        <w:rPr>
+          <w:lang w:val="ru-RU"/>
+        </w:rPr>
+        <w:t xml:space="preserve"> </w:t>
+      </w:r>
+    </w:p>
+    <w:p>
+      <w:pPr>
+        <w:rPr>
+          <w:lang w:val="ru-RU"/>
+        </w:rPr>
+      </w:pPr>
+    </w:p>
+    <w:p>
+      <w:pPr>
+        <w:rPr>
+          <w:b/>
+          <w:lang w:val="ru-RU"/>
+        </w:rPr>
+      </w:pPr>
+    </w:p>
+    <w:p>
+      <w:pPr>
+        <w:rPr>
+          <w:b/>
+          <w:lang w:val="ru-RU"/>
+        </w:rPr>
+      </w:pPr>
+    </w:p>
+    <w:p>
+      <w:pPr>
+        <w:rPr>
+          <w:b/>
+          <w:lang w:val="ru-RU"/>
+        </w:rPr>
+      </w:pPr>
+      <w:r>
+        <w:rPr>
+          <w:b/>
+        </w:rPr>
         <w:lastRenderedPageBreak/>
-        <w:t>Sour_Set</w:t>
-      </w:r>
-      <w:proofErr w:type="spellEnd"/>
+        <w:t>Sour</w:t>
+      </w:r>
       <w:r>
         <w:rPr>
           <w:b/>
@@ -1553,84 +2370,9 @@
       <w:r>
         <w:rPr>
           <w:b/>
-          <w:lang w:val="ru-RU"/>
-        </w:rPr>
-        <w:t>001</w:t>
-      </w:r>
-    </w:p>
-    <w:p>
-      <w:pPr>
-        <w:rPr>
-          <w:lang w:val="ru-RU"/>
-        </w:rPr>
-      </w:pPr>
-      <w:r>
-        <w:rPr>
-          <w:lang w:val="ru-RU"/>
-        </w:rPr>
-        <w:t>Система должна иметь в правом верхнем углу  кнопку «Настройки». (Рисунок 1)</w:t>
-      </w:r>
-    </w:p>
-    <w:p>
-      <w:pPr>
-        <w:rPr>
-          <w:b/>
-          <w:lang w:val="ru-RU"/>
-        </w:rPr>
-      </w:pPr>
-    </w:p>
-    <w:p>
-      <w:pPr>
-        <w:jc w:val="center"/>
-        <w:rPr>
-          <w:i/>
-        </w:rPr>
-      </w:pPr>
-      <w:r>
-        <w:rPr>
-          <w:i/>
-          <w:lang w:val="ru-RU"/>
-        </w:rPr>
-        <w:t xml:space="preserve">Рисунок 1. </w:t>
-      </w:r>
-      <w:r>
-        <w:rPr>
-          <w:i/>
-          <w:lang w:val="ru-RU"/>
-        </w:rPr>
-        <w:t>Кнопка «Настройки»</w:t>
-      </w:r>
-      <w:r>
-        <w:rPr>
-          <w:i/>
-        </w:rPr>
-        <w:t xml:space="preserve"> </w:t>
-      </w:r>
-    </w:p>
-    <w:p>
-      <w:pPr>
-        <w:jc w:val="center"/>
-        <w:rPr>
-          <w:b/>
-          <w:lang w:val="ru-RU"/>
-        </w:rPr>
-      </w:pPr>
-    </w:p>
-    <w:p>
-      <w:pPr>
-        <w:rPr>
-          <w:b/>
-          <w:lang w:val="ru-RU"/>
-        </w:rPr>
-      </w:pPr>
-      <w:proofErr w:type="spellStart"/>
-      <w:r>
-        <w:rPr>
-          <w:b/>
-        </w:rPr>
-        <w:t>Sour_Set</w:t>
-      </w:r>
-      <w:proofErr w:type="spellEnd"/>
+        </w:rPr>
+        <w:t>Set</w:t>
+      </w:r>
       <w:r>
         <w:rPr>
           <w:b/>
@@ -1643,371 +2385,14 @@
           <w:b/>
           <w:lang w:val="ru-RU"/>
         </w:rPr>
-        <w:t>002</w:t>
-      </w:r>
-    </w:p>
-    <w:p>
-      <w:pPr>
-        <w:rPr>
-          <w:lang w:val="ru-RU"/>
-        </w:rPr>
-      </w:pPr>
-      <w:r>
-        <w:rPr>
-          <w:lang w:val="ru-RU"/>
-        </w:rPr>
-        <w:t>Если пользователь нажал на кнопку «Настройки», то система должна вывести на экран окно с выбором настроек. (Рисунок 2)</w:t>
-      </w:r>
-    </w:p>
-    <w:p>
-      <w:pPr>
-        <w:jc w:val="center"/>
-        <w:rPr>
-          <w:i/>
-        </w:rPr>
-      </w:pPr>
-      <w:r>
-        <w:rPr>
-          <w:i/>
-          <w:lang w:val="ru-RU"/>
-        </w:rPr>
-        <w:t xml:space="preserve">Рисунок 2. </w:t>
-      </w:r>
-      <w:r>
-        <w:rPr>
-          <w:i/>
-          <w:lang w:val="ru-RU"/>
-        </w:rPr>
-        <w:t>Окно выбора настроек</w:t>
-      </w:r>
-      <w:r>
-        <w:rPr>
-          <w:i/>
-        </w:rPr>
-        <w:t xml:space="preserve"> </w:t>
-      </w:r>
-    </w:p>
-    <w:p>
-      <w:pPr>
-        <w:rPr>
-          <w:b/>
-          <w:lang w:val="ru-RU"/>
-        </w:rPr>
-      </w:pPr>
-    </w:p>
-    <w:p>
-      <w:pPr>
-        <w:rPr>
-          <w:b/>
-          <w:lang w:val="ru-RU"/>
-        </w:rPr>
-      </w:pPr>
-      <w:proofErr w:type="spellStart"/>
-      <w:r>
-        <w:rPr>
-          <w:b/>
-        </w:rPr>
-        <w:t>Sour_Set</w:t>
-      </w:r>
-      <w:proofErr w:type="spellEnd"/>
-      <w:r>
-        <w:rPr>
-          <w:b/>
-          <w:lang w:val="ru-RU"/>
-        </w:rPr>
-        <w:t>_</w:t>
-      </w:r>
-      <w:r>
-        <w:rPr>
-          <w:b/>
-          <w:lang w:val="ru-RU"/>
-        </w:rPr>
-        <w:t>003</w:t>
-      </w:r>
-    </w:p>
-    <w:p>
-      <w:pPr>
-        <w:rPr>
-          <w:lang w:val="ru-RU"/>
-        </w:rPr>
-      </w:pPr>
-      <w:r>
-        <w:rPr>
-          <w:lang w:val="ru-RU"/>
-        </w:rPr>
-        <w:t xml:space="preserve">Система должна иметь </w:t>
-      </w:r>
-      <w:r>
-        <w:rPr>
-          <w:lang w:val="ru-RU"/>
-        </w:rPr>
-        <w:t>в окне выбора настроек форму «Выбор языка». (Рисунок 3)</w:t>
-      </w:r>
-    </w:p>
-    <w:p>
-      <w:pPr>
-        <w:jc w:val="center"/>
-        <w:rPr>
-          <w:b/>
-        </w:rPr>
-      </w:pPr>
-      <w:r>
-        <w:rPr>
-          <w:i/>
-          <w:lang w:val="ru-RU"/>
-        </w:rPr>
-        <w:t>Рисунок 3. Форма «Выбор языка»</w:t>
-      </w:r>
-      <w:r>
-        <w:rPr>
-          <w:i/>
-        </w:rPr>
-        <w:t xml:space="preserve"> </w:t>
-      </w:r>
-    </w:p>
-    <w:p>
-      <w:pPr>
-        <w:rPr>
-          <w:b/>
-          <w:lang w:val="ru-RU"/>
-        </w:rPr>
-      </w:pPr>
-      <w:proofErr w:type="spellStart"/>
-      <w:r>
-        <w:rPr>
-          <w:b/>
-        </w:rPr>
-        <w:t>Sour_Set</w:t>
-      </w:r>
-      <w:proofErr w:type="spellEnd"/>
-      <w:r>
-        <w:rPr>
-          <w:b/>
-          <w:lang w:val="ru-RU"/>
-        </w:rPr>
-        <w:t>_</w:t>
-      </w:r>
-      <w:r>
-        <w:rPr>
-          <w:b/>
-          <w:lang w:val="ru-RU"/>
-        </w:rPr>
-        <w:t>004</w:t>
-      </w:r>
-    </w:p>
-    <w:p>
-      <w:pPr>
-        <w:rPr>
-          <w:lang w:val="ru-RU"/>
-        </w:rPr>
-      </w:pPr>
-      <w:r>
-        <w:rPr>
-          <w:lang w:val="ru-RU"/>
-        </w:rPr>
-        <w:t>Система должна</w:t>
-      </w:r>
-      <w:r>
-        <w:rPr>
-          <w:lang w:val="ru-RU"/>
-        </w:rPr>
-        <w:t xml:space="preserve"> </w:t>
-      </w:r>
-      <w:r>
-        <w:rPr>
-          <w:lang w:val="ru-RU"/>
-        </w:rPr>
-        <w:t xml:space="preserve">иметь в форме «Выбора языка» список в формате </w:t>
-      </w:r>
-      <w:r>
-        <w:t>Radio</w:t>
-      </w:r>
-      <w:r>
-        <w:rPr>
-          <w:lang w:val="ru-RU"/>
-        </w:rPr>
-        <w:t xml:space="preserve"> </w:t>
-      </w:r>
-      <w:r>
-        <w:t>Button</w:t>
-      </w:r>
-      <w:r>
-        <w:rPr>
-          <w:lang w:val="ru-RU"/>
-        </w:rPr>
-        <w:t xml:space="preserve">. </w:t>
-      </w:r>
-      <w:r>
-        <w:rPr>
-          <w:lang w:val="ru-RU"/>
-        </w:rPr>
-        <w:t>(Рисунок 4)</w:t>
-      </w:r>
-    </w:p>
-    <w:p>
-      <w:pPr>
-        <w:jc w:val="center"/>
-        <w:rPr>
-          <w:i/>
-          <w:lang w:val="ru-RU"/>
-        </w:rPr>
-      </w:pPr>
-      <w:r>
-        <w:rPr>
-          <w:i/>
-          <w:lang w:val="ru-RU"/>
-        </w:rPr>
-        <w:t>Рисунок 4</w:t>
-      </w:r>
-      <w:r>
-        <w:rPr>
-          <w:i/>
-          <w:lang w:val="ru-RU"/>
-        </w:rPr>
-        <w:t xml:space="preserve">. </w:t>
-      </w:r>
-      <w:r>
-        <w:rPr>
-          <w:i/>
-          <w:lang w:val="ru-RU"/>
-        </w:rPr>
-        <w:t>Формат отображения списка языков</w:t>
-      </w:r>
-      <w:r>
-        <w:rPr>
-          <w:i/>
-          <w:lang w:val="ru-RU"/>
-        </w:rPr>
-        <w:t xml:space="preserve"> </w:t>
-      </w:r>
-    </w:p>
-    <w:p>
-      <w:pPr>
-        <w:rPr>
-          <w:b/>
-          <w:lang w:val="ru-RU"/>
-        </w:rPr>
-      </w:pPr>
-      <w:proofErr w:type="spellStart"/>
-      <w:r>
-        <w:rPr>
-          <w:b/>
-        </w:rPr>
-        <w:t>Sour_Set</w:t>
-      </w:r>
-      <w:proofErr w:type="spellEnd"/>
-      <w:r>
-        <w:rPr>
-          <w:b/>
-          <w:lang w:val="ru-RU"/>
-        </w:rPr>
-        <w:t>_</w:t>
-      </w:r>
-      <w:r>
-        <w:rPr>
-          <w:b/>
-          <w:lang w:val="ru-RU"/>
-        </w:rPr>
-        <w:t>005</w:t>
-      </w:r>
-    </w:p>
-    <w:p>
-      <w:pPr>
-        <w:rPr>
-          <w:lang w:val="ru-RU"/>
-        </w:rPr>
-      </w:pPr>
-      <w:r>
-        <w:rPr>
-          <w:lang w:val="ru-RU"/>
-        </w:rPr>
-        <w:t>Система должна име</w:t>
-      </w:r>
-      <w:r>
-        <w:rPr>
-          <w:lang w:val="ru-RU"/>
-        </w:rPr>
-        <w:t>ть в окне выбора настроек кнопки</w:t>
-      </w:r>
-      <w:r>
-        <w:rPr>
-          <w:lang w:val="ru-RU"/>
-        </w:rPr>
-        <w:t xml:space="preserve"> </w:t>
-      </w:r>
-      <w:r>
-        <w:rPr>
-          <w:lang w:val="ru-RU"/>
-        </w:rPr>
-        <w:t>«Вернуться» и «Принять изменения»</w:t>
-      </w:r>
-      <w:r>
-        <w:rPr>
-          <w:lang w:val="ru-RU"/>
-        </w:rPr>
-        <w:t>. (Рисунок 5)</w:t>
-      </w:r>
-    </w:p>
-    <w:p>
-      <w:pPr>
-        <w:jc w:val="center"/>
-        <w:rPr>
-          <w:i/>
-          <w:lang w:val="ru-RU"/>
-        </w:rPr>
-      </w:pPr>
-      <w:r>
-        <w:rPr>
-          <w:i/>
-          <w:lang w:val="ru-RU"/>
-        </w:rPr>
-        <w:t>Рисунок 5. Кнопки «Вернуться» и «Применить»</w:t>
-      </w:r>
-      <w:r>
-        <w:rPr>
-          <w:i/>
-          <w:lang w:val="ru-RU"/>
-        </w:rPr>
-        <w:t xml:space="preserve"> </w:t>
-      </w:r>
-    </w:p>
-    <w:p>
-      <w:pPr>
-        <w:jc w:val="left"/>
-        <w:rPr>
-          <w:b/>
-          <w:lang w:val="ru-RU"/>
-        </w:rPr>
-      </w:pPr>
-    </w:p>
-    <w:p>
-      <w:pPr>
-        <w:rPr>
-          <w:b/>
-          <w:lang w:val="ru-RU"/>
-        </w:rPr>
-      </w:pPr>
-      <w:proofErr w:type="spellStart"/>
-      <w:r>
-        <w:rPr>
-          <w:b/>
-        </w:rPr>
-        <w:t>Sour_Set</w:t>
-      </w:r>
-      <w:proofErr w:type="spellEnd"/>
-      <w:r>
-        <w:rPr>
-          <w:b/>
-          <w:lang w:val="ru-RU"/>
-        </w:rPr>
-        <w:t>_</w:t>
-      </w:r>
-      <w:r>
-        <w:rPr>
-          <w:b/>
-          <w:lang w:val="ru-RU"/>
-        </w:rPr>
-        <w:t>006</w:t>
+        <w:t>00</w:t>
+      </w:r>
+      <w:r>
+        <w:rPr>
+          <w:b/>
+          <w:lang w:val="ru-RU"/>
+        </w:rPr>
+        <w:t>7</w:t>
       </w:r>
     </w:p>
     <w:p>
@@ -2019,42 +2404,132 @@
       </w:pPr>
       <w:r>
         <w:rPr>
-          <w:lang w:val="ru-RU"/>
-        </w:rPr>
-        <w:t>Если пользователь находиться в окне выбора настроек, то при нажатии кнопки «Принять изменения», система должна выполнить указанные настройки.</w:t>
-      </w:r>
-      <w:r>
-        <w:rPr>
-          <w:lang w:val="ru-RU"/>
+          <w:noProof/>
+          <w:lang w:val="ru-RU" w:eastAsia="ru-RU"/>
+        </w:rPr>
+        <w:t>Если пользователь</w:t>
+      </w:r>
+      <w:r>
+        <w:rPr>
+          <w:noProof/>
+          <w:lang w:val="ru-RU" w:eastAsia="ru-RU"/>
+        </w:rPr>
+        <w:t xml:space="preserve"> находится в окне выбора настроек, и в форме выбора языка указал </w:t>
+      </w:r>
+      <w:r>
+        <w:rPr>
+          <w:noProof/>
+          <w:lang w:eastAsia="ru-RU"/>
+        </w:rPr>
+        <w:t>RadioButton</w:t>
+      </w:r>
+      <w:r>
+        <w:rPr>
+          <w:noProof/>
+          <w:lang w:val="ru-RU" w:eastAsia="ru-RU"/>
         </w:rPr>
         <w:t xml:space="preserve"> </w:t>
       </w:r>
       <w:r>
         <w:rPr>
-          <w:lang w:val="ru-RU"/>
+          <w:noProof/>
+          <w:lang w:val="ru-RU" w:eastAsia="ru-RU"/>
+        </w:rPr>
+        <w:t xml:space="preserve">«Русский язык», то система при нажатии кнопки «Применить» должна отобразить весь текст в </w:t>
+      </w:r>
+      <w:r>
+        <w:rPr>
+          <w:noProof/>
+          <w:lang w:eastAsia="ru-RU"/>
+        </w:rPr>
+        <w:t>CF</w:t>
+      </w:r>
+      <w:r>
+        <w:rPr>
+          <w:noProof/>
+          <w:lang w:val="ru-RU" w:eastAsia="ru-RU"/>
         </w:rPr>
         <w:t xml:space="preserve"> </w:t>
       </w:r>
-    </w:p>
-    <w:p>
-      <w:pPr>
-        <w:rPr>
-          <w:lang w:val="ru-RU"/>
-        </w:rPr>
-      </w:pPr>
-    </w:p>
-    <w:p>
-      <w:pPr>
-        <w:rPr>
-          <w:b/>
-          <w:lang w:val="ru-RU"/>
-        </w:rPr>
-      </w:pPr>
-      <w:r>
-        <w:rPr>
-          <w:b/>
-        </w:rPr>
-        <w:t>F</w:t>
+      <w:r>
+        <w:rPr>
+          <w:noProof/>
+          <w:lang w:val="ru-RU" w:eastAsia="ru-RU"/>
+        </w:rPr>
+        <w:t>на русском языке.</w:t>
+      </w:r>
+      <w:r>
+        <w:rPr>
+          <w:noProof/>
+          <w:lang w:val="ru-RU" w:eastAsia="ru-RU"/>
+        </w:rPr>
+        <w:t xml:space="preserve"> (Рисунок 6)</w:t>
+      </w:r>
+    </w:p>
+    <w:p>
+      <w:pPr>
+        <w:jc w:val="center"/>
+        <w:rPr>
+          <w:i/>
+          <w:lang w:val="ru-RU"/>
+        </w:rPr>
+      </w:pPr>
+      <w:r>
+        <w:rPr>
+          <w:i/>
+          <w:lang w:val="ru-RU"/>
+        </w:rPr>
+        <w:t xml:space="preserve">Рисунок </w:t>
+      </w:r>
+      <w:r>
+        <w:rPr>
+          <w:i/>
+          <w:lang w:val="ru-RU"/>
+        </w:rPr>
+        <w:t>6</w:t>
+      </w:r>
+      <w:r>
+        <w:rPr>
+          <w:i/>
+          <w:lang w:val="ru-RU"/>
+        </w:rPr>
+        <w:t xml:space="preserve">. </w:t>
+      </w:r>
+      <w:r>
+        <w:rPr>
+          <w:i/>
+          <w:lang w:val="ru-RU"/>
+        </w:rPr>
+        <w:t>Окно системы с текстом на русском языке</w:t>
+      </w:r>
+      <w:r>
+        <w:rPr>
+          <w:i/>
+          <w:lang w:val="ru-RU"/>
+        </w:rPr>
+        <w:t xml:space="preserve"> </w:t>
+      </w:r>
+    </w:p>
+    <w:p>
+      <w:pPr>
+        <w:rPr>
+          <w:noProof/>
+          <w:lang w:val="ru-RU" w:eastAsia="ru-RU"/>
+        </w:rPr>
+      </w:pPr>
+    </w:p>
+    <w:p>
+      <w:pPr>
+        <w:rPr>
+          <w:b/>
+          <w:lang w:val="ru-RU"/>
+        </w:rPr>
+      </w:pPr>
+      <w:r>
+        <w:rPr>
+          <w:b/>
+        </w:rPr>
+        <w:t>Sour</w:t>
       </w:r>
       <w:r>
         <w:rPr>
@@ -2067,94 +2542,134 @@
         <w:rPr>
           <w:b/>
         </w:rPr>
-        <w:t>Rec</w:t>
-      </w:r>
-      <w:r>
-        <w:rPr>
-          <w:b/>
-          <w:lang w:val="ru-RU"/>
-        </w:rPr>
-        <w:t xml:space="preserve">_ </w:t>
-      </w:r>
-      <w:r>
-        <w:rPr>
-          <w:b/>
-        </w:rPr>
-        <w:t>Cir</w:t>
-      </w:r>
-      <w:r>
-        <w:rPr>
-          <w:b/>
-          <w:lang w:val="ru-RU"/>
-        </w:rPr>
-        <w:t xml:space="preserve"> _007</w:t>
-      </w:r>
-    </w:p>
-    <w:p>
-      <w:pPr>
-        <w:rPr>
-          <w:lang w:val="ru-RU"/>
-        </w:rPr>
-      </w:pPr>
-      <w:r>
-        <w:rPr>
-          <w:lang w:val="ru-RU"/>
-        </w:rPr>
-        <w:t xml:space="preserve">Если пользователь находиться в окне выбора настроек, то при нажатии кнопки «Вернуться», система должна </w:t>
-      </w:r>
-      <w:r>
-        <w:rPr>
-          <w:lang w:val="ru-RU"/>
-        </w:rPr>
-        <w:t xml:space="preserve">отобразить окно </w:t>
-      </w:r>
-      <w:r>
-        <w:rPr>
-          <w:lang w:val="ru-RU"/>
-        </w:rPr>
-        <w:t xml:space="preserve">с </w:t>
-      </w:r>
-      <w:r>
-        <w:rPr>
-          <w:lang w:val="ru-RU"/>
-        </w:rPr>
-        <w:t>выбором фильтров и действий над ними</w:t>
-      </w:r>
-      <w:r>
-        <w:rPr>
-          <w:lang w:val="ru-RU"/>
-        </w:rPr>
-        <w:t>.</w:t>
-      </w:r>
-      <w:r>
-        <w:rPr>
-          <w:lang w:val="ru-RU"/>
+        <w:t>Set</w:t>
+      </w:r>
+      <w:r>
+        <w:rPr>
+          <w:b/>
+          <w:lang w:val="ru-RU"/>
+        </w:rPr>
+        <w:t>_</w:t>
+      </w:r>
+      <w:r>
+        <w:rPr>
+          <w:b/>
+          <w:lang w:val="ru-RU"/>
+        </w:rPr>
+        <w:t>0</w:t>
+      </w:r>
+      <w:r>
+        <w:rPr>
+          <w:b/>
+          <w:lang w:val="ru-RU"/>
+        </w:rPr>
+        <w:t>08</w:t>
+      </w:r>
+    </w:p>
+    <w:p>
+      <w:pPr>
+        <w:rPr>
+          <w:noProof/>
+          <w:lang w:val="ru-RU" w:eastAsia="ru-RU"/>
+        </w:rPr>
+      </w:pPr>
+      <w:r>
+        <w:rPr>
+          <w:noProof/>
+          <w:lang w:val="ru-RU" w:eastAsia="ru-RU"/>
+        </w:rPr>
+        <w:t xml:space="preserve">Если пользователь находится в окне выбора настроек, и в форме выбора языка указал </w:t>
+      </w:r>
+      <w:r>
+        <w:rPr>
+          <w:noProof/>
+          <w:lang w:eastAsia="ru-RU"/>
+        </w:rPr>
+        <w:t>RadioButton</w:t>
+      </w:r>
+      <w:r>
+        <w:rPr>
+          <w:noProof/>
+          <w:lang w:val="ru-RU" w:eastAsia="ru-RU"/>
         </w:rPr>
         <w:t xml:space="preserve"> </w:t>
       </w:r>
       <w:r>
         <w:rPr>
-          <w:lang w:val="ru-RU"/>
+          <w:noProof/>
+          <w:lang w:val="ru-RU" w:eastAsia="ru-RU"/>
+        </w:rPr>
+        <w:t>«</w:t>
+      </w:r>
+      <w:r>
+        <w:rPr>
+          <w:noProof/>
+          <w:lang w:eastAsia="ru-RU"/>
+        </w:rPr>
+        <w:t>English</w:t>
+      </w:r>
+      <w:r>
+        <w:rPr>
+          <w:noProof/>
+          <w:lang w:val="ru-RU" w:eastAsia="ru-RU"/>
         </w:rPr>
         <w:t xml:space="preserve"> </w:t>
       </w:r>
       <w:r>
         <w:rPr>
-          <w:lang w:val="ru-RU"/>
-        </w:rPr>
-        <w:t xml:space="preserve">(Рисунок </w:t>
-      </w:r>
-      <w:r>
-        <w:rPr>
-          <w:lang w:val="ru-RU"/>
-        </w:rPr>
-        <w:t>6</w:t>
-      </w:r>
-      <w:r>
-        <w:rPr>
-          <w:lang w:val="ru-RU"/>
-        </w:rPr>
-        <w:t>)</w:t>
+          <w:noProof/>
+          <w:lang w:eastAsia="ru-RU"/>
+        </w:rPr>
+        <w:t>language</w:t>
+      </w:r>
+      <w:r>
+        <w:rPr>
+          <w:noProof/>
+          <w:lang w:val="ru-RU" w:eastAsia="ru-RU"/>
+        </w:rPr>
+        <w:t xml:space="preserve">», то система при нажатии кнопки «Применить» должна отобразить весь текст в </w:t>
+      </w:r>
+      <w:r>
+        <w:rPr>
+          <w:noProof/>
+          <w:lang w:eastAsia="ru-RU"/>
+        </w:rPr>
+        <w:t>CF</w:t>
+      </w:r>
+      <w:r>
+        <w:rPr>
+          <w:noProof/>
+          <w:lang w:val="ru-RU" w:eastAsia="ru-RU"/>
+        </w:rPr>
+        <w:t xml:space="preserve"> </w:t>
+      </w:r>
+      <w:r>
+        <w:rPr>
+          <w:noProof/>
+          <w:lang w:val="ru-RU" w:eastAsia="ru-RU"/>
+        </w:rPr>
+        <w:t xml:space="preserve">на </w:t>
+      </w:r>
+      <w:r>
+        <w:rPr>
+          <w:noProof/>
+          <w:lang w:val="ru-RU" w:eastAsia="ru-RU"/>
+        </w:rPr>
+        <w:t xml:space="preserve">английском </w:t>
+      </w:r>
+      <w:r>
+        <w:rPr>
+          <w:noProof/>
+          <w:lang w:val="ru-RU" w:eastAsia="ru-RU"/>
+        </w:rPr>
+        <w:t>языке.</w:t>
+      </w:r>
+      <w:r>
+        <w:rPr>
+          <w:noProof/>
+          <w:lang w:val="ru-RU" w:eastAsia="ru-RU"/>
+        </w:rPr>
+        <w:t xml:space="preserve"> (Рисунок 7)</w:t>
       </w:r>
     </w:p>
     <w:p>
@@ -2170,16 +2685,196 @@
           <w:i/>
           <w:lang w:val="ru-RU"/>
         </w:rPr>
-        <w:t>Рисунок 6. Окно с выбором</w:t>
+        <w:t xml:space="preserve">Рисунок </w:t>
+      </w:r>
+      <w:r>
+        <w:rPr>
+          <w:i/>
+          <w:lang w:val="ru-RU"/>
+        </w:rPr>
+        <w:t>7</w:t>
+      </w:r>
+      <w:r>
+        <w:rPr>
+          <w:i/>
+          <w:lang w:val="ru-RU"/>
+        </w:rPr>
+        <w:t xml:space="preserve">. </w:t>
+      </w:r>
+      <w:r>
+        <w:rPr>
+          <w:i/>
+          <w:lang w:val="ru-RU"/>
+        </w:rPr>
+        <w:t>Окно системы с текстом на английском языке</w:t>
+      </w:r>
+      <w:r>
+        <w:rPr>
+          <w:i/>
+          <w:lang w:val="ru-RU"/>
+        </w:rPr>
+        <w:t xml:space="preserve"> </w:t>
+      </w:r>
+    </w:p>
+    <w:p>
+      <w:pPr>
+        <w:rPr>
+          <w:b/>
+          <w:lang w:val="ru-RU"/>
+        </w:rPr>
+      </w:pPr>
+    </w:p>
+    <w:p>
+      <w:pPr>
+        <w:rPr>
+          <w:b/>
+          <w:lang w:val="ru-RU"/>
+        </w:rPr>
+      </w:pPr>
+      <w:r>
+        <w:rPr>
+          <w:b/>
+        </w:rPr>
+        <w:t>Sour</w:t>
+      </w:r>
+      <w:r>
+        <w:rPr>
+          <w:b/>
+          <w:lang w:val="ru-RU"/>
+        </w:rPr>
+        <w:t>_</w:t>
+      </w:r>
+      <w:r>
+        <w:rPr>
+          <w:b/>
+        </w:rPr>
+        <w:t>Set</w:t>
+      </w:r>
+      <w:r>
+        <w:rPr>
+          <w:b/>
+          <w:lang w:val="ru-RU"/>
+        </w:rPr>
+        <w:t>_</w:t>
+      </w:r>
+      <w:r>
+        <w:rPr>
+          <w:b/>
+          <w:lang w:val="ru-RU"/>
+        </w:rPr>
+        <w:t>0</w:t>
+      </w:r>
+      <w:r>
+        <w:rPr>
+          <w:b/>
+          <w:lang w:val="ru-RU"/>
+        </w:rPr>
+        <w:t>09</w:t>
+      </w:r>
+    </w:p>
+    <w:p>
+      <w:pPr>
+        <w:rPr>
+          <w:lang w:val="ru-RU"/>
+        </w:rPr>
+      </w:pPr>
+      <w:r>
+        <w:rPr>
+          <w:lang w:val="ru-RU"/>
+        </w:rPr>
+        <w:t xml:space="preserve">Если пользователь находиться в окне выбора настроек, </w:t>
       </w:r>
       <w:bookmarkStart w:id="1" w:name="_GoBack"/>
       <w:bookmarkEnd w:id="1"/>
       <w:r>
         <w:rPr>
+          <w:lang w:val="ru-RU"/>
+        </w:rPr>
+        <w:t xml:space="preserve">то при нажатии кнопки «Вернуться», система должна </w:t>
+      </w:r>
+      <w:r>
+        <w:rPr>
+          <w:lang w:val="ru-RU"/>
+        </w:rPr>
+        <w:t xml:space="preserve">отобразить окно </w:t>
+      </w:r>
+      <w:r>
+        <w:rPr>
+          <w:lang w:val="ru-RU"/>
+        </w:rPr>
+        <w:t xml:space="preserve">с </w:t>
+      </w:r>
+      <w:r>
+        <w:rPr>
+          <w:lang w:val="ru-RU"/>
+        </w:rPr>
+        <w:t>выбором фильтров и действий над ними</w:t>
+      </w:r>
+      <w:r>
+        <w:rPr>
+          <w:lang w:val="ru-RU"/>
+        </w:rPr>
+        <w:t>.</w:t>
+      </w:r>
+      <w:r>
+        <w:rPr>
+          <w:lang w:val="ru-RU"/>
+        </w:rPr>
+        <w:t xml:space="preserve"> </w:t>
+      </w:r>
+      <w:r>
+        <w:rPr>
+          <w:lang w:val="ru-RU"/>
+        </w:rPr>
+        <w:t xml:space="preserve"> </w:t>
+      </w:r>
+      <w:r>
+        <w:rPr>
+          <w:lang w:val="ru-RU"/>
+        </w:rPr>
+        <w:t xml:space="preserve">(Рисунок </w:t>
+      </w:r>
+      <w:r>
+        <w:rPr>
+          <w:lang w:val="ru-RU"/>
+        </w:rPr>
+        <w:t>8</w:t>
+      </w:r>
+      <w:r>
+        <w:rPr>
+          <w:lang w:val="ru-RU"/>
+        </w:rPr>
+        <w:t>)</w:t>
+      </w:r>
+    </w:p>
+    <w:p>
+      <w:pPr>
+        <w:jc w:val="center"/>
+        <w:rPr>
           <w:i/>
           <w:lang w:val="ru-RU"/>
         </w:rPr>
-        <w:t xml:space="preserve"> фильтров и действий над ними</w:t>
+      </w:pPr>
+      <w:r>
+        <w:rPr>
+          <w:i/>
+          <w:lang w:val="ru-RU"/>
+        </w:rPr>
+        <w:t xml:space="preserve">Рисунок </w:t>
+      </w:r>
+      <w:r>
+        <w:rPr>
+          <w:i/>
+          <w:lang w:val="ru-RU"/>
+        </w:rPr>
+        <w:t>8</w:t>
+      </w:r>
+      <w:r>
+        <w:rPr>
+          <w:i/>
+          <w:lang w:val="ru-RU"/>
+        </w:rPr>
+        <w:t>. Окно с выбором фильтров и действий над ними</w:t>
       </w:r>
       <w:r>
         <w:rPr>
@@ -4613,7 +5308,7 @@
   <a:extraClrSchemeLst/>
   <a:extLst>
     <a:ext uri="{05A4C25C-085E-4340-85A3-A5531E510DB2}">
-      <thm15:themeFamily xmlns="" xmlns:thm15="http://schemas.microsoft.com/office/thememl/2012/main" name="Office Theme" id="{62F939B6-93AF-4DB8-9C6B-D6C7DFDC589F}" vid="{4A3C46E8-61CC-4603-A589-7422A47A8E4A}"/>
+      <thm15:themeFamily xmlns:thm15="http://schemas.microsoft.com/office/thememl/2012/main" xmlns="" name="Office Theme" id="{62F939B6-93AF-4DB8-9C6B-D6C7DFDC589F}" vid="{4A3C46E8-61CC-4603-A589-7422A47A8E4A}"/>
     </a:ext>
   </a:extLst>
 </a:theme>
@@ -4624,7 +5319,7 @@
 </file>
 
 <file path=customXml/itemProps1.xml><?xml version="1.0" encoding="utf-8"?>
-<ds:datastoreItem xmlns:ds="http://schemas.openxmlformats.org/officeDocument/2006/customXml" ds:itemID="{80FE8FBE-AE02-4195-A536-910D67E1053C}">
+<ds:datastoreItem xmlns:ds="http://schemas.openxmlformats.org/officeDocument/2006/customXml" ds:itemID="{C5988895-2D6B-412B-865E-73276D4A2047}">
   <ds:schemaRefs>
     <ds:schemaRef ds:uri="http://schemas.openxmlformats.org/officeDocument/2006/bibliography"/>
   </ds:schemaRefs>

</xml_diff>

<commit_message>
Changed FR - Source_Settings
</commit_message>
<xml_diff>
--- a/docs/requirements/Feat_Req_Set.docx
+++ b/docs/requirements/Feat_Req_Set.docx
@@ -1068,7 +1068,6 @@
             <w:pPr>
               <w:jc w:val="center"/>
             </w:pPr>
-            <w:bookmarkStart w:id="1" w:name="_GoBack" w:colFirst="0" w:colLast="0"/>
             <w:r>
               <w:t>id</w:t>
             </w:r>
@@ -1648,7 +1647,6 @@
               <w:bottom w:val="single" w:sz="4" w:space="0" w:color="BFBFBF" w:themeColor="background1" w:themeShade="BF"/>
               <w:right w:val="single" w:sz="4" w:space="0" w:color="BFBFBF" w:themeColor="background1" w:themeShade="BF"/>
             </w:tcBorders>
-            <w:shd w:val="nil"/>
             <w:vAlign w:val="center"/>
           </w:tcPr>
           <w:p>
@@ -1662,7 +1660,6 @@
           </w:p>
         </w:tc>
       </w:tr>
-      <w:bookmarkEnd w:id="1"/>
     </w:tbl>
     <w:p>
       <w:pPr>
@@ -2309,27 +2306,13 @@
         <w:rPr>
           <w:lang w:val="ru-RU"/>
         </w:rPr>
-        <w:t>Система должна иметь в окне выбора настроек форму «Запоминание ресурсов загрузки данных</w:t>
-      </w:r>
-      <w:proofErr w:type="gramStart"/>
-      <w:r>
-        <w:rPr>
-          <w:lang w:val="ru-RU"/>
-        </w:rPr>
-        <w:t>».</w:t>
-      </w:r>
-      <w:r>
-        <w:rPr>
-          <w:lang w:val="ru-RU"/>
-        </w:rPr>
-        <w:t xml:space="preserve"> </w:t>
-      </w:r>
-      <w:proofErr w:type="gramEnd"/>
-      <w:r>
-        <w:rPr>
-          <w:lang w:val="ru-RU"/>
-        </w:rPr>
-        <w:t>(</w:t>
+        <w:t>Система должна иметь в окне выбора настроек форму «Запоминание ресурсов загрузки данных».</w:t>
+      </w:r>
+      <w:r>
+        <w:rPr>
+          <w:lang w:val="ru-RU"/>
+        </w:rPr>
+        <w:t xml:space="preserve"> (</w:t>
       </w:r>
       <w:r>
         <w:rPr>
@@ -2344,14 +2327,11 @@
         <w:t>исунок 5</w:t>
       </w:r>
       <w:r>
+        <w:rPr>
+          <w:lang w:val="ru-RU"/>
+        </w:rPr>
         <w:t>)</w:t>
       </w:r>
-      <w:r>
-        <w:rPr>
-          <w:lang w:val="ru-RU"/>
-        </w:rPr>
-        <w:t>.</w:t>
-      </w:r>
     </w:p>
     <w:p>
       <w:pPr>
@@ -2373,14 +2353,7 @@
           <w:i/>
           <w:lang w:val="ru-RU"/>
         </w:rPr>
-        <w:t xml:space="preserve">. </w:t>
-      </w:r>
-      <w:r>
-        <w:rPr>
-          <w:i/>
-          <w:lang w:val="ru-RU"/>
-        </w:rPr>
-        <w:t>Форма «</w:t>
+        <w:t>. Форма «</w:t>
       </w:r>
       <w:r>
         <w:rPr>
@@ -2635,119 +2608,373 @@
           <w:b/>
           <w:lang w:val="ru-RU"/>
         </w:rPr>
-        <w:t>00</w:t>
-      </w:r>
-      <w:r>
-        <w:rPr>
-          <w:b/>
+        <w:t>007</w:t>
+      </w:r>
+    </w:p>
+    <w:p>
+      <w:r>
+        <w:rPr>
+          <w:lang w:val="ru-RU"/>
+        </w:rPr>
+        <w:t>Система должна иметь в окне выбора настроек форму «</w:t>
+      </w:r>
+      <w:r>
+        <w:rPr>
+          <w:lang w:val="ru-RU"/>
+        </w:rPr>
+        <w:t>Расположение сохраняемого файла</w:t>
+      </w:r>
+      <w:r>
+        <w:rPr>
+          <w:lang w:val="ru-RU"/>
+        </w:rPr>
+        <w:t>».</w:t>
+      </w:r>
+      <w:r>
+        <w:rPr>
+          <w:lang w:val="ru-RU"/>
+        </w:rPr>
+        <w:t xml:space="preserve"> (</w:t>
+      </w:r>
+      <w:r>
+        <w:rPr>
+          <w:lang w:val="ru-RU"/>
+        </w:rPr>
+        <w:t>Рисунок 7</w:t>
+      </w:r>
+      <w:r>
+        <w:rPr>
+          <w:lang w:val="ru-RU"/>
+        </w:rPr>
+        <w:t>)</w:t>
+      </w:r>
+      <w:bookmarkStart w:id="1" w:name="_GoBack"/>
+      <w:bookmarkEnd w:id="1"/>
+    </w:p>
+    <w:p>
+      <w:pPr>
+        <w:jc w:val="center"/>
+        <w:rPr>
+          <w:b/>
+          <w:lang w:val="ru-RU"/>
+        </w:rPr>
+      </w:pPr>
+      <w:r>
+        <w:rPr>
+          <w:i/>
+          <w:lang w:val="ru-RU"/>
+        </w:rPr>
+        <w:t xml:space="preserve">Рисунок </w:t>
+      </w:r>
+      <w:r>
+        <w:rPr>
+          <w:i/>
           <w:lang w:val="ru-RU"/>
         </w:rPr>
         <w:t>7</w:t>
       </w:r>
-    </w:p>
-    <w:p>
-      <w:pPr>
-        <w:rPr>
-          <w:lang w:val="ru-RU"/>
-        </w:rPr>
-      </w:pPr>
-      <w:r>
-        <w:rPr>
-          <w:lang w:val="ru-RU"/>
-        </w:rPr>
-        <w:t>Система должна иметь в окне выбора настроек форму «</w:t>
-      </w:r>
-      <w:r>
-        <w:rPr>
+      <w:r>
+        <w:rPr>
+          <w:i/>
+          <w:lang w:val="ru-RU"/>
+        </w:rPr>
+        <w:t>. Форма «</w:t>
+      </w:r>
+      <w:r>
+        <w:rPr>
+          <w:i/>
           <w:lang w:val="ru-RU"/>
         </w:rPr>
         <w:t>Расположение сохраняемого файла</w:t>
       </w:r>
       <w:r>
         <w:rPr>
-          <w:lang w:val="ru-RU"/>
-        </w:rPr>
-        <w:t>».</w:t>
-      </w:r>
-      <w:r>
-        <w:rPr>
-          <w:lang w:val="ru-RU"/>
-        </w:rPr>
-        <w:t xml:space="preserve"> (</w:t>
-      </w:r>
-      <w:r>
-        <w:rPr>
-          <w:lang w:val="ru-RU"/>
-        </w:rPr>
-        <w:t>Р</w:t>
-      </w:r>
-      <w:r>
-        <w:rPr>
-          <w:lang w:val="ru-RU"/>
-        </w:rPr>
-        <w:t>исунок 7</w:t>
-      </w:r>
-      <w:r>
-        <w:rPr>
-          <w:lang w:val="ru-RU"/>
-        </w:rPr>
-        <w:t>)</w:t>
-      </w:r>
-      <w:r>
-        <w:rPr>
-          <w:lang w:val="ru-RU"/>
-        </w:rPr>
-        <w:t>.</w:t>
+          <w:i/>
+          <w:lang w:val="ru-RU"/>
+        </w:rPr>
+        <w:t>»</w:t>
+      </w:r>
+    </w:p>
+    <w:p>
+      <w:pPr>
+        <w:rPr>
+          <w:b/>
+          <w:lang w:val="ru-RU"/>
+        </w:rPr>
+      </w:pPr>
+    </w:p>
+    <w:p>
+      <w:pPr>
+        <w:rPr>
+          <w:b/>
+          <w:lang w:val="ru-RU"/>
+        </w:rPr>
+      </w:pPr>
+      <w:r>
+        <w:rPr>
+          <w:b/>
+        </w:rPr>
+        <w:t>Sour</w:t>
+      </w:r>
+      <w:r>
+        <w:rPr>
+          <w:b/>
+          <w:lang w:val="ru-RU"/>
+        </w:rPr>
+        <w:t>_</w:t>
+      </w:r>
+      <w:r>
+        <w:rPr>
+          <w:b/>
+        </w:rPr>
+        <w:t>Set</w:t>
+      </w:r>
+      <w:r>
+        <w:rPr>
+          <w:b/>
+          <w:lang w:val="ru-RU"/>
+        </w:rPr>
+        <w:t>_</w:t>
+      </w:r>
+      <w:r>
+        <w:rPr>
+          <w:b/>
+          <w:lang w:val="ru-RU"/>
+        </w:rPr>
+        <w:t>008</w:t>
+      </w:r>
+    </w:p>
+    <w:p>
+      <w:pPr>
+        <w:rPr>
+          <w:lang w:val="ru-RU"/>
+        </w:rPr>
+      </w:pPr>
+      <w:r>
+        <w:rPr>
+          <w:lang w:val="ru-RU"/>
+        </w:rPr>
+        <w:t>Система должна</w:t>
+      </w:r>
+      <w:r>
+        <w:rPr>
+          <w:lang w:val="ru-RU"/>
+        </w:rPr>
+        <w:t xml:space="preserve"> </w:t>
+      </w:r>
+      <w:r>
+        <w:rPr>
+          <w:lang w:val="ru-RU"/>
+        </w:rPr>
+        <w:t>иметь в форме «</w:t>
+      </w:r>
+      <w:r>
+        <w:rPr>
+          <w:lang w:val="ru-RU"/>
+        </w:rPr>
+        <w:t xml:space="preserve">Расположение сохраняемого файла» поле для ввода. </w:t>
+      </w:r>
+      <w:r>
+        <w:rPr>
+          <w:lang w:val="ru-RU"/>
+        </w:rPr>
+        <w:t>(Рисунок 8)</w:t>
       </w:r>
     </w:p>
     <w:p>
       <w:pPr>
         <w:jc w:val="center"/>
         <w:rPr>
-          <w:b/>
-          <w:lang w:val="ru-RU"/>
-        </w:rPr>
-      </w:pPr>
-      <w:r>
-        <w:rPr>
           <w:i/>
           <w:lang w:val="ru-RU"/>
         </w:rPr>
-        <w:t xml:space="preserve">Рисунок </w:t>
-      </w:r>
+      </w:pPr>
       <w:r>
         <w:rPr>
           <w:i/>
           <w:lang w:val="ru-RU"/>
         </w:rPr>
-        <w:t>7</w:t>
+        <w:t xml:space="preserve">Рисунок 8. </w:t>
       </w:r>
       <w:r>
         <w:rPr>
           <w:i/>
           <w:lang w:val="ru-RU"/>
         </w:rPr>
-        <w:t>. Форма «</w:t>
-      </w:r>
+        <w:t>Поле для ввода «Расположение сохраняемого файла»</w:t>
+      </w:r>
+    </w:p>
+    <w:p>
+      <w:pPr>
+        <w:rPr>
+          <w:b/>
+          <w:lang w:val="ru-RU"/>
+        </w:rPr>
+      </w:pPr>
+    </w:p>
+    <w:p>
+      <w:pPr>
+        <w:rPr>
+          <w:b/>
+          <w:lang w:val="ru-RU"/>
+        </w:rPr>
+      </w:pPr>
+      <w:r>
+        <w:rPr>
+          <w:b/>
+        </w:rPr>
+        <w:t>Sour</w:t>
+      </w:r>
+      <w:r>
+        <w:rPr>
+          <w:b/>
+          <w:lang w:val="ru-RU"/>
+        </w:rPr>
+        <w:t>_</w:t>
+      </w:r>
+      <w:r>
+        <w:rPr>
+          <w:b/>
+        </w:rPr>
+        <w:t>Set</w:t>
+      </w:r>
+      <w:r>
+        <w:rPr>
+          <w:b/>
+          <w:lang w:val="ru-RU"/>
+        </w:rPr>
+        <w:t>_</w:t>
+      </w:r>
+      <w:r>
+        <w:rPr>
+          <w:b/>
+          <w:lang w:val="ru-RU"/>
+        </w:rPr>
+        <w:t>009</w:t>
+      </w:r>
+    </w:p>
+    <w:p>
+      <w:pPr>
+        <w:rPr>
+          <w:lang w:val="ru-RU"/>
+        </w:rPr>
+      </w:pPr>
+      <w:r>
+        <w:rPr>
+          <w:lang w:val="ru-RU"/>
+        </w:rPr>
+        <w:t>В системе в окне выбора настроек и в форме «Расположение сохраняемого файла» должна присутствовать кнопка «Обзор»</w:t>
+      </w:r>
+      <w:r>
+        <w:rPr>
+          <w:lang w:val="ru-RU"/>
+        </w:rPr>
+        <w:t>. (Рисунок 9)</w:t>
+      </w:r>
+    </w:p>
+    <w:p>
+      <w:pPr>
+        <w:jc w:val="center"/>
+        <w:rPr>
+          <w:b/>
+          <w:lang w:val="ru-RU"/>
+        </w:rPr>
+      </w:pPr>
       <w:r>
         <w:rPr>
           <w:i/>
           <w:lang w:val="ru-RU"/>
         </w:rPr>
-        <w:t>Расположение сохраняемого файла</w:t>
-      </w:r>
+        <w:t>Рисунок 9. Кнопка «Обзор»</w:t>
+      </w:r>
+    </w:p>
+    <w:p>
+      <w:pPr>
+        <w:rPr>
+          <w:b/>
+          <w:lang w:val="ru-RU"/>
+        </w:rPr>
+      </w:pPr>
+    </w:p>
+    <w:p>
+      <w:pPr>
+        <w:rPr>
+          <w:b/>
+          <w:lang w:val="ru-RU"/>
+        </w:rPr>
+      </w:pPr>
+      <w:r>
+        <w:rPr>
+          <w:b/>
+        </w:rPr>
+        <w:t>Sour</w:t>
+      </w:r>
+      <w:r>
+        <w:rPr>
+          <w:b/>
+          <w:lang w:val="ru-RU"/>
+        </w:rPr>
+        <w:t>_</w:t>
+      </w:r>
+      <w:r>
+        <w:rPr>
+          <w:b/>
+        </w:rPr>
+        <w:t>Set</w:t>
+      </w:r>
+      <w:r>
+        <w:rPr>
+          <w:b/>
+          <w:lang w:val="ru-RU"/>
+        </w:rPr>
+        <w:t>_</w:t>
+      </w:r>
+      <w:r>
+        <w:rPr>
+          <w:b/>
+          <w:lang w:val="ru-RU"/>
+        </w:rPr>
+        <w:t>0</w:t>
+      </w:r>
+      <w:r>
+        <w:rPr>
+          <w:b/>
+          <w:lang w:val="ru-RU"/>
+        </w:rPr>
+        <w:t>10</w:t>
+      </w:r>
+    </w:p>
+    <w:p>
+      <w:pPr>
+        <w:rPr>
+          <w:lang w:val="ru-RU"/>
+        </w:rPr>
+      </w:pPr>
+      <w:r>
+        <w:rPr>
+          <w:lang w:val="ru-RU"/>
+        </w:rPr>
+        <w:t>Если в окне выбора настроек нажать на кнопку «Обзор», то система должна отобразить окно «Укажите путь к файлу», используя возможности соответствующей операционной системы. (Рисунок 10).</w:t>
+      </w:r>
+    </w:p>
+    <w:p>
+      <w:pPr>
+        <w:jc w:val="center"/>
+        <w:rPr>
+          <w:lang w:val="ru-RU"/>
+        </w:rPr>
+      </w:pPr>
       <w:r>
         <w:rPr>
           <w:i/>
           <w:lang w:val="ru-RU"/>
         </w:rPr>
-        <w:t>»</w:t>
-      </w:r>
-    </w:p>
-    <w:p>
-      <w:pPr>
-        <w:rPr>
-          <w:b/>
+        <w:t>Рисунок 10. Указание пути сохраняемого файла</w:t>
+      </w:r>
+    </w:p>
+    <w:p>
+      <w:pPr>
+        <w:rPr>
           <w:lang w:val="ru-RU"/>
         </w:rPr>
       </w:pPr>
@@ -2790,111 +3017,28 @@
           <w:b/>
           <w:lang w:val="ru-RU"/>
         </w:rPr>
-        <w:t>00</w:t>
-      </w:r>
-      <w:r>
-        <w:rPr>
-          <w:b/>
-          <w:lang w:val="ru-RU"/>
-        </w:rPr>
-        <w:t>8</w:t>
-      </w:r>
-    </w:p>
-    <w:p>
-      <w:pPr>
-        <w:rPr>
-          <w:lang w:val="ru-RU"/>
-        </w:rPr>
-      </w:pPr>
-      <w:r>
-        <w:rPr>
-          <w:lang w:val="ru-RU"/>
-        </w:rPr>
-        <w:t>Система должна</w:t>
-      </w:r>
-      <w:r>
-        <w:rPr>
-          <w:lang w:val="ru-RU"/>
-        </w:rPr>
-        <w:t xml:space="preserve"> </w:t>
-      </w:r>
-      <w:r>
-        <w:rPr>
-          <w:lang w:val="ru-RU"/>
-        </w:rPr>
-        <w:t>иметь в форме «</w:t>
-      </w:r>
-      <w:r>
-        <w:rPr>
-          <w:lang w:val="ru-RU"/>
-        </w:rPr>
-        <w:t xml:space="preserve">Расположение сохраняемого файла» поле для ввода. </w:t>
-      </w:r>
-      <w:r>
-        <w:rPr>
-          <w:lang w:val="ru-RU"/>
-        </w:rPr>
-        <w:t>(Рисунок 8</w:t>
-      </w:r>
-      <w:r>
-        <w:rPr>
-          <w:lang w:val="ru-RU"/>
-        </w:rPr>
-        <w:t>)</w:t>
-      </w:r>
-    </w:p>
-    <w:p>
-      <w:pPr>
-        <w:jc w:val="center"/>
-        <w:rPr>
-          <w:i/>
-          <w:lang w:val="ru-RU"/>
-        </w:rPr>
-      </w:pPr>
-      <w:r>
-        <w:rPr>
-          <w:i/>
-          <w:lang w:val="ru-RU"/>
-        </w:rPr>
-        <w:t xml:space="preserve">Рисунок </w:t>
-      </w:r>
-      <w:r>
-        <w:rPr>
-          <w:i/>
-          <w:lang w:val="ru-RU"/>
-        </w:rPr>
-        <w:t>8</w:t>
-      </w:r>
-      <w:r>
-        <w:rPr>
-          <w:i/>
-          <w:lang w:val="ru-RU"/>
-        </w:rPr>
-        <w:t xml:space="preserve">. </w:t>
-      </w:r>
-      <w:r>
-        <w:rPr>
-          <w:i/>
-          <w:lang w:val="ru-RU"/>
-        </w:rPr>
-        <w:t>Поле для ввода «Расположение сохраняемого файла»</w:t>
-      </w:r>
-    </w:p>
-    <w:p>
-      <w:pPr>
-        <w:rPr>
-          <w:b/>
-          <w:lang w:val="ru-RU"/>
-        </w:rPr>
-      </w:pPr>
-    </w:p>
-    <w:p>
-      <w:pPr>
-        <w:rPr>
-          <w:b/>
-          <w:lang w:val="ru-RU"/>
-        </w:rPr>
-      </w:pPr>
+        <w:t>0</w:t>
+      </w:r>
+      <w:r>
+        <w:rPr>
+          <w:b/>
+          <w:lang w:val="ru-RU"/>
+        </w:rPr>
+        <w:t>11</w:t>
+      </w:r>
+    </w:p>
+    <w:p>
+      <w:pPr>
+        <w:rPr>
+          <w:lang w:val="ru-RU"/>
+        </w:rPr>
+      </w:pPr>
+      <w:r>
+        <w:rPr>
+          <w:lang w:val="ru-RU"/>
+        </w:rPr>
+        <w:t xml:space="preserve">Система должна предоставить возможность вводить информацию в поле </w:t>
+      </w:r>
       <w:r>
         <w:rPr>
           <w:b/>
@@ -2926,108 +3070,14 @@
           <w:b/>
           <w:lang w:val="ru-RU"/>
         </w:rPr>
-        <w:t>00</w:t>
-      </w:r>
-      <w:r>
-        <w:rPr>
-          <w:b/>
-          <w:lang w:val="ru-RU"/>
-        </w:rPr>
-        <w:t>9</w:t>
-      </w:r>
-    </w:p>
-    <w:p>
-      <w:pPr>
-        <w:rPr>
-          <w:lang w:val="ru-RU"/>
-        </w:rPr>
-      </w:pPr>
-      <w:r>
-        <w:rPr>
-          <w:lang w:val="ru-RU"/>
-        </w:rPr>
-        <w:t>В системе в окне выбора настроек и в форме «Расположение сохраняемого файла» должна присутствовать кнопка «Обзор»</w:t>
-      </w:r>
-      <w:r>
-        <w:rPr>
-          <w:lang w:val="ru-RU"/>
-        </w:rPr>
-        <w:t>. (Рисунок 9)</w:t>
-      </w:r>
-    </w:p>
-    <w:p>
-      <w:pPr>
-        <w:jc w:val="center"/>
-        <w:rPr>
-          <w:b/>
-          <w:lang w:val="ru-RU"/>
-        </w:rPr>
-      </w:pPr>
-      <w:r>
-        <w:rPr>
-          <w:i/>
-          <w:lang w:val="ru-RU"/>
-        </w:rPr>
-        <w:t xml:space="preserve">Рисунок </w:t>
-      </w:r>
-      <w:r>
-        <w:rPr>
-          <w:i/>
-          <w:lang w:val="ru-RU"/>
-        </w:rPr>
-        <w:t>9</w:t>
-      </w:r>
-      <w:r>
-        <w:rPr>
-          <w:i/>
-          <w:lang w:val="ru-RU"/>
-        </w:rPr>
-        <w:t xml:space="preserve">. </w:t>
-      </w:r>
-      <w:r>
-        <w:rPr>
-          <w:i/>
-          <w:lang w:val="ru-RU"/>
-        </w:rPr>
-        <w:t>Кнопка</w:t>
-      </w:r>
-      <w:r>
-        <w:rPr>
-          <w:i/>
-          <w:lang w:val="ru-RU"/>
-        </w:rPr>
-        <w:t xml:space="preserve"> «</w:t>
-      </w:r>
-      <w:r>
-        <w:rPr>
-          <w:i/>
-          <w:lang w:val="ru-RU"/>
-        </w:rPr>
-        <w:t>Обзор</w:t>
-      </w:r>
-      <w:r>
-        <w:rPr>
-          <w:i/>
-          <w:lang w:val="ru-RU"/>
-        </w:rPr>
-        <w:t>»</w:t>
-      </w:r>
-    </w:p>
-    <w:p>
-      <w:pPr>
-        <w:rPr>
-          <w:b/>
-          <w:lang w:val="ru-RU"/>
-        </w:rPr>
-      </w:pPr>
-    </w:p>
-    <w:p>
-      <w:pPr>
-        <w:rPr>
-          <w:b/>
-          <w:lang w:val="ru-RU"/>
-        </w:rPr>
-      </w:pPr>
+        <w:t xml:space="preserve">008 </w:t>
+      </w:r>
+      <w:r>
+        <w:rPr>
+          <w:lang w:val="ru-RU"/>
+        </w:rPr>
+        <w:t xml:space="preserve">и нажимать на кнопку «Обзор» </w:t>
+      </w:r>
       <w:r>
         <w:rPr>
           <w:b/>
@@ -3059,79 +3109,14 @@
           <w:b/>
           <w:lang w:val="ru-RU"/>
         </w:rPr>
-        <w:t>0</w:t>
-      </w:r>
-      <w:r>
-        <w:rPr>
-          <w:b/>
-          <w:lang w:val="ru-RU"/>
-        </w:rPr>
-        <w:t>10</w:t>
-      </w:r>
-    </w:p>
-    <w:p>
-      <w:pPr>
-        <w:rPr>
-          <w:lang w:val="ru-RU"/>
-        </w:rPr>
-      </w:pPr>
-      <w:r>
-        <w:rPr>
-          <w:lang w:val="ru-RU"/>
-        </w:rPr>
-        <w:t>Если в окне выбора настроек нажать на кнопку «Обзор», то система должна отобразить окно «Укажите путь к файлу», используя возможности соответствующей операционной системы. (Рисунок 10).</w:t>
-      </w:r>
-    </w:p>
-    <w:p>
-      <w:pPr>
-        <w:jc w:val="center"/>
-        <w:rPr>
-          <w:lang w:val="ru-RU"/>
-        </w:rPr>
-      </w:pPr>
-      <w:r>
-        <w:rPr>
-          <w:i/>
-          <w:lang w:val="ru-RU"/>
-        </w:rPr>
-        <w:t xml:space="preserve">Рисунок </w:t>
-      </w:r>
-      <w:r>
-        <w:rPr>
-          <w:i/>
-          <w:lang w:val="ru-RU"/>
-        </w:rPr>
-        <w:t>10</w:t>
-      </w:r>
-      <w:r>
-        <w:rPr>
-          <w:i/>
-          <w:lang w:val="ru-RU"/>
-        </w:rPr>
-        <w:t xml:space="preserve">. </w:t>
-      </w:r>
-      <w:r>
-        <w:rPr>
-          <w:i/>
-          <w:lang w:val="ru-RU"/>
-        </w:rPr>
-        <w:t>Указание пути сохраняемого файла</w:t>
-      </w:r>
-    </w:p>
-    <w:p>
-      <w:pPr>
-        <w:rPr>
-          <w:lang w:val="ru-RU"/>
-        </w:rPr>
-      </w:pPr>
-    </w:p>
-    <w:p>
-      <w:pPr>
-        <w:rPr>
-          <w:b/>
-          <w:lang w:val="ru-RU"/>
-        </w:rPr>
-      </w:pPr>
+        <w:t>009</w:t>
+      </w:r>
+      <w:r>
+        <w:rPr>
+          <w:lang w:val="ru-RU"/>
+        </w:rPr>
+        <w:t xml:space="preserve">, если в форме «Запоминание ресурсов загрузки данных» </w:t>
+      </w:r>
       <w:r>
         <w:rPr>
           <w:b/>
@@ -3163,159 +3148,7 @@
           <w:b/>
           <w:lang w:val="ru-RU"/>
         </w:rPr>
-        <w:t>0</w:t>
-      </w:r>
-      <w:r>
-        <w:rPr>
-          <w:b/>
-          <w:lang w:val="ru-RU"/>
-        </w:rPr>
-        <w:t>11</w:t>
-      </w:r>
-    </w:p>
-    <w:p>
-      <w:pPr>
-        <w:rPr>
-          <w:lang w:val="ru-RU"/>
-        </w:rPr>
-      </w:pPr>
-      <w:r>
-        <w:rPr>
-          <w:lang w:val="ru-RU"/>
-        </w:rPr>
-        <w:t xml:space="preserve">Система должна предоставить возможность вводить информацию в поле </w:t>
-      </w:r>
-      <w:r>
-        <w:rPr>
-          <w:b/>
-        </w:rPr>
-        <w:t>Sour</w:t>
-      </w:r>
-      <w:r>
-        <w:rPr>
-          <w:b/>
-          <w:lang w:val="ru-RU"/>
-        </w:rPr>
-        <w:t>_</w:t>
-      </w:r>
-      <w:r>
-        <w:rPr>
-          <w:b/>
-        </w:rPr>
-        <w:t>Set</w:t>
-      </w:r>
-      <w:r>
-        <w:rPr>
-          <w:b/>
-          <w:lang w:val="ru-RU"/>
-        </w:rPr>
-        <w:t>_</w:t>
-      </w:r>
-      <w:r>
-        <w:rPr>
-          <w:b/>
-          <w:lang w:val="ru-RU"/>
-        </w:rPr>
-        <w:t>008</w:t>
-      </w:r>
-      <w:r>
-        <w:rPr>
-          <w:b/>
-          <w:lang w:val="ru-RU"/>
-        </w:rPr>
-        <w:t xml:space="preserve"> </w:t>
-      </w:r>
-      <w:r>
-        <w:rPr>
-          <w:lang w:val="ru-RU"/>
-        </w:rPr>
-        <w:t xml:space="preserve">и нажимать на кнопку «Обзор» </w:t>
-      </w:r>
-      <w:r>
-        <w:rPr>
-          <w:b/>
-        </w:rPr>
-        <w:t>Sour</w:t>
-      </w:r>
-      <w:r>
-        <w:rPr>
-          <w:b/>
-          <w:lang w:val="ru-RU"/>
-        </w:rPr>
-        <w:t>_</w:t>
-      </w:r>
-      <w:r>
-        <w:rPr>
-          <w:b/>
-        </w:rPr>
-        <w:t>Set</w:t>
-      </w:r>
-      <w:r>
-        <w:rPr>
-          <w:b/>
-          <w:lang w:val="ru-RU"/>
-        </w:rPr>
-        <w:t>_</w:t>
-      </w:r>
-      <w:r>
-        <w:rPr>
-          <w:b/>
-          <w:lang w:val="ru-RU"/>
-        </w:rPr>
-        <w:t>00</w:t>
-      </w:r>
-      <w:r>
-        <w:rPr>
-          <w:b/>
-          <w:lang w:val="ru-RU"/>
-        </w:rPr>
-        <w:t>9</w:t>
-      </w:r>
-      <w:r>
-        <w:rPr>
-          <w:lang w:val="ru-RU"/>
-        </w:rPr>
-        <w:t xml:space="preserve">, если в форме «Запоминание ресурсов загрузки данных» </w:t>
-      </w:r>
-      <w:r>
-        <w:rPr>
-          <w:b/>
-        </w:rPr>
-        <w:t>Sour</w:t>
-      </w:r>
-      <w:r>
-        <w:rPr>
-          <w:b/>
-          <w:lang w:val="ru-RU"/>
-        </w:rPr>
-        <w:t>_</w:t>
-      </w:r>
-      <w:r>
-        <w:rPr>
-          <w:b/>
-        </w:rPr>
-        <w:t>Set</w:t>
-      </w:r>
-      <w:r>
-        <w:rPr>
-          <w:b/>
-          <w:lang w:val="ru-RU"/>
-        </w:rPr>
-        <w:t>_</w:t>
-      </w:r>
-      <w:r>
-        <w:rPr>
-          <w:b/>
-          <w:lang w:val="ru-RU"/>
-        </w:rPr>
-        <w:t>00</w:t>
-      </w:r>
-      <w:r>
-        <w:rPr>
-          <w:b/>
-          <w:lang w:val="ru-RU"/>
-        </w:rPr>
-        <w:t xml:space="preserve">6 </w:t>
+        <w:t xml:space="preserve">006 </w:t>
       </w:r>
       <w:r>
         <w:rPr>
@@ -3629,168 +3462,154 @@
           <w:i/>
           <w:lang w:val="ru-RU"/>
         </w:rPr>
-        <w:t xml:space="preserve">. </w:t>
-      </w:r>
+        <w:t>. Окно с выбором фильтров и действий над ними</w:t>
+      </w:r>
+    </w:p>
+    <w:p>
+      <w:pPr>
+        <w:rPr>
+          <w:lang w:val="ru-RU"/>
+        </w:rPr>
+      </w:pPr>
+    </w:p>
+    <w:p>
+      <w:pPr>
+        <w:rPr>
+          <w:b/>
+          <w:lang w:val="ru-RU"/>
+        </w:rPr>
+      </w:pPr>
+      <w:r>
+        <w:rPr>
+          <w:b/>
+        </w:rPr>
+        <w:t>Sour</w:t>
+      </w:r>
+      <w:r>
+        <w:rPr>
+          <w:b/>
+          <w:lang w:val="ru-RU"/>
+        </w:rPr>
+        <w:t>_</w:t>
+      </w:r>
+      <w:r>
+        <w:rPr>
+          <w:b/>
+        </w:rPr>
+        <w:t>Set</w:t>
+      </w:r>
+      <w:r>
+        <w:rPr>
+          <w:b/>
+          <w:lang w:val="ru-RU"/>
+        </w:rPr>
+        <w:t>_</w:t>
+      </w:r>
+      <w:r>
+        <w:rPr>
+          <w:b/>
+          <w:lang w:val="ru-RU"/>
+        </w:rPr>
+        <w:t>0</w:t>
+      </w:r>
+      <w:r>
+        <w:rPr>
+          <w:b/>
+          <w:lang w:val="ru-RU"/>
+        </w:rPr>
+        <w:t>1</w:t>
+      </w:r>
+      <w:r>
+        <w:rPr>
+          <w:b/>
+          <w:lang w:val="ru-RU"/>
+        </w:rPr>
+        <w:t>4</w:t>
+      </w:r>
+    </w:p>
+    <w:p>
+      <w:pPr>
+        <w:rPr>
+          <w:lang w:val="ru-RU"/>
+        </w:rPr>
+      </w:pPr>
+      <w:r>
+        <w:rPr>
+          <w:lang w:val="ru-RU"/>
+        </w:rPr>
+        <w:t>В системе в окне выбора настроек должна присутствова</w:t>
+      </w:r>
+      <w:r>
+        <w:rPr>
+          <w:lang w:val="ru-RU"/>
+        </w:rPr>
+        <w:t>ть кнопка «Применить»</w:t>
+      </w:r>
+      <w:r>
+        <w:rPr>
+          <w:lang w:val="ru-RU"/>
+        </w:rPr>
+        <w:t>, которая всегда активна</w:t>
+      </w:r>
+      <w:r>
+        <w:rPr>
+          <w:lang w:val="ru-RU"/>
+        </w:rPr>
+        <w:t xml:space="preserve"> (Рисунок </w:t>
+      </w:r>
+      <w:r>
+        <w:rPr>
+          <w:lang w:val="ru-RU"/>
+        </w:rPr>
+        <w:t>1</w:t>
+      </w:r>
+      <w:r>
+        <w:rPr>
+          <w:lang w:val="ru-RU"/>
+        </w:rPr>
+        <w:t>3</w:t>
+      </w:r>
+      <w:r>
+        <w:rPr>
+          <w:lang w:val="ru-RU"/>
+        </w:rPr>
+        <w:t>)</w:t>
+      </w:r>
+    </w:p>
+    <w:p>
+      <w:pPr>
+        <w:jc w:val="center"/>
+        <w:rPr>
+          <w:lang w:val="ru-RU"/>
+        </w:rPr>
+      </w:pPr>
       <w:r>
         <w:rPr>
           <w:i/>
           <w:lang w:val="ru-RU"/>
         </w:rPr>
-        <w:t>Окно с выбором фильтров и действий над ними</w:t>
-      </w:r>
-    </w:p>
-    <w:p>
-      <w:pPr>
-        <w:rPr>
-          <w:lang w:val="ru-RU"/>
-        </w:rPr>
-      </w:pPr>
-    </w:p>
-    <w:p>
-      <w:pPr>
-        <w:rPr>
-          <w:b/>
-          <w:lang w:val="ru-RU"/>
-        </w:rPr>
-      </w:pPr>
-      <w:r>
-        <w:rPr>
-          <w:b/>
-        </w:rPr>
-        <w:t>Sour</w:t>
-      </w:r>
-      <w:r>
-        <w:rPr>
-          <w:b/>
-          <w:lang w:val="ru-RU"/>
-        </w:rPr>
-        <w:t>_</w:t>
-      </w:r>
-      <w:r>
-        <w:rPr>
-          <w:b/>
-        </w:rPr>
-        <w:t>Set</w:t>
-      </w:r>
-      <w:r>
-        <w:rPr>
-          <w:b/>
-          <w:lang w:val="ru-RU"/>
-        </w:rPr>
-        <w:t>_</w:t>
-      </w:r>
-      <w:r>
-        <w:rPr>
-          <w:b/>
-          <w:lang w:val="ru-RU"/>
-        </w:rPr>
-        <w:t>0</w:t>
-      </w:r>
-      <w:r>
-        <w:rPr>
-          <w:b/>
+        <w:t xml:space="preserve">Рисунок </w:t>
+      </w:r>
+      <w:r>
+        <w:rPr>
+          <w:i/>
           <w:lang w:val="ru-RU"/>
         </w:rPr>
         <w:t>1</w:t>
       </w:r>
       <w:r>
         <w:rPr>
-          <w:b/>
-          <w:lang w:val="ru-RU"/>
-        </w:rPr>
-        <w:t>4</w:t>
-      </w:r>
-    </w:p>
-    <w:p>
-      <w:pPr>
-        <w:rPr>
-          <w:lang w:val="ru-RU"/>
-        </w:rPr>
-      </w:pPr>
-      <w:r>
-        <w:rPr>
-          <w:lang w:val="ru-RU"/>
-        </w:rPr>
-        <w:t>В системе в окне выбора настроек должна присутствова</w:t>
-      </w:r>
-      <w:r>
-        <w:rPr>
-          <w:lang w:val="ru-RU"/>
-        </w:rPr>
-        <w:t>ть кнопка «Применить»</w:t>
-      </w:r>
-      <w:r>
-        <w:rPr>
-          <w:lang w:val="ru-RU"/>
-        </w:rPr>
-        <w:t>, которая всегда активна</w:t>
-      </w:r>
-      <w:r>
-        <w:rPr>
-          <w:lang w:val="ru-RU"/>
-        </w:rPr>
-        <w:t xml:space="preserve"> (Рисунок </w:t>
-      </w:r>
-      <w:r>
-        <w:rPr>
-          <w:lang w:val="ru-RU"/>
-        </w:rPr>
-        <w:t>1</w:t>
-      </w:r>
-      <w:r>
-        <w:rPr>
+          <w:i/>
           <w:lang w:val="ru-RU"/>
         </w:rPr>
         <w:t>3</w:t>
       </w:r>
       <w:r>
         <w:rPr>
-          <w:lang w:val="ru-RU"/>
-        </w:rPr>
-        <w:t>)</w:t>
-      </w:r>
-    </w:p>
-    <w:p>
-      <w:pPr>
-        <w:jc w:val="center"/>
-        <w:rPr>
-          <w:lang w:val="ru-RU"/>
-        </w:rPr>
-      </w:pPr>
-      <w:r>
-        <w:rPr>
           <w:i/>
           <w:lang w:val="ru-RU"/>
         </w:rPr>
-        <w:t xml:space="preserve">Рисунок </w:t>
-      </w:r>
-      <w:r>
-        <w:rPr>
-          <w:i/>
-          <w:lang w:val="ru-RU"/>
-        </w:rPr>
-        <w:t>1</w:t>
-      </w:r>
-      <w:r>
-        <w:rPr>
-          <w:i/>
-          <w:lang w:val="ru-RU"/>
-        </w:rPr>
-        <w:t>3</w:t>
-      </w:r>
-      <w:r>
-        <w:rPr>
-          <w:i/>
-          <w:lang w:val="ru-RU"/>
-        </w:rPr>
-        <w:t xml:space="preserve">. </w:t>
-      </w:r>
-      <w:r>
-        <w:rPr>
-          <w:i/>
-          <w:lang w:val="ru-RU"/>
-        </w:rPr>
-        <w:t>Кнопка «Применить»</w:t>
+        <w:t>. Кнопка «Применить»</w:t>
       </w:r>
     </w:p>
     <w:p>
@@ -6294,7 +6113,7 @@
   <a:extraClrSchemeLst/>
   <a:extLst>
     <a:ext uri="{05A4C25C-085E-4340-85A3-A5531E510DB2}">
-      <thm15:themeFamily xmlns:thm15="http://schemas.microsoft.com/office/thememl/2012/main" xmlns="" name="Office Theme" id="{62F939B6-93AF-4DB8-9C6B-D6C7DFDC589F}" vid="{4A3C46E8-61CC-4603-A589-7422A47A8E4A}"/>
+      <thm15:themeFamily xmlns="" xmlns:thm15="http://schemas.microsoft.com/office/thememl/2012/main" name="Office Theme" id="{62F939B6-93AF-4DB8-9C6B-D6C7DFDC589F}" vid="{4A3C46E8-61CC-4603-A589-7422A47A8E4A}"/>
     </a:ext>
   </a:extLst>
 </a:theme>
@@ -6305,7 +6124,7 @@
 </file>
 
 <file path=customXml/itemProps1.xml><?xml version="1.0" encoding="utf-8"?>
-<ds:datastoreItem xmlns:ds="http://schemas.openxmlformats.org/officeDocument/2006/customXml" ds:itemID="{D487FD8C-F7D0-4E78-B457-11B92DC011E7}">
+<ds:datastoreItem xmlns:ds="http://schemas.openxmlformats.org/officeDocument/2006/customXml" ds:itemID="{7AE9E07B-8B93-4B48-9518-DBDD32DA739C}">
   <ds:schemaRefs>
     <ds:schemaRef ds:uri="http://schemas.openxmlformats.org/officeDocument/2006/bibliography"/>
   </ds:schemaRefs>

</xml_diff>